<commit_message>
added sections to report and quick script to generate a train times graph
</commit_message>
<xml_diff>
--- a/CS4442_report.docx
+++ b/CS4442_report.docx
@@ -176,7 +176,10 @@
         </w:rPr>
       </w:pPr>
       <w:r>
-        <w:rPr/>
+        <w:rPr>
+          <w:sz w:val="18"/>
+          <w:szCs w:val="18"/>
+        </w:rPr>
       </w:r>
     </w:p>
     <w:p>
@@ -1045,25 +1048,15 @@
     <w:p>
       <w:pPr>
         <w:pStyle w:val="TextBody"/>
+        <w:ind w:hanging="0"/>
         <w:rPr/>
       </w:pPr>
       <w:r>
         <w:rPr>
           <w:lang w:val="en-US"/>
         </w:rPr>
-        <w:t xml:space="preserve">Our purpose with this experiment is to compare the accuracy of different classification models in the sklearn library when </w:t>
-      </w:r>
-      <w:r>
-        <w:rPr>
-          <w:lang w:val="en-US"/>
-        </w:rPr>
-        <w:t>classifying banknote images as authentic or counterfeit</w:t>
-      </w:r>
-      <w:r>
-        <w:rPr>
-          <w:lang w:val="en-US"/>
-        </w:rPr>
-        <w:t xml:space="preserve">. Our methodology behind this experiment goes as follows: </w:t>
+        <w:tab/>
+        <w:t xml:space="preserve">Our purpose with this experiment is to compare the accuracy of different classification models in the sklearn library when classifying banknote images as authentic or counterfeit. Our methodology behind this experiment goes as follows: </w:t>
       </w:r>
     </w:p>
     <w:p>
@@ -1139,15 +1132,7 @@
       </w:pPr>
       <w:r>
         <w:rPr/>
-        <w:t xml:space="preserve">Dissecting and analyzing </w:t>
-      </w:r>
-      <w:r>
-        <w:rPr/>
-        <w:t>the changes in accuracy</w:t>
-      </w:r>
-      <w:r>
-        <w:rPr/>
-        <w:t xml:space="preserve"> of every model over various polynomial degrees and finilizing the results.</w:t>
+        <w:t>Dissecting and analyzing the changes in accuracy of every model over various polynomial degrees and finilizing the results.</w:t>
       </w:r>
     </w:p>
     <w:p>
@@ -1171,59 +1156,7 @@
       </w:pPr>
       <w:r>
         <w:rPr/>
-        <w:t xml:space="preserve">Ideally for this experiment, we wanted a dataset which had a sufficiently large number of samples, images of decent quality, and descriptive metadata which would provide a fair foundation for the comparison of models.  The dataset selected for this experiment was sourced from the University of California Irvine’s Machine Learning Repository.  </w:t>
-      </w:r>
-      <w:r>
-        <w:rPr/>
-        <w:t>Th</w:t>
-      </w:r>
-      <w:r>
-        <w:rPr/>
-        <w:t>is “banknote authentication dataset” was</w:t>
-      </w:r>
-      <w:r>
-        <w:rPr/>
-        <w:t xml:space="preserve"> initially extracted from images of </w:t>
-      </w:r>
-      <w:r>
-        <w:rPr/>
-        <w:t>authentic and counterfeit banknotes</w:t>
-      </w:r>
-      <w:r>
-        <w:rPr/>
-        <w:t xml:space="preserve">. </w:t>
-      </w:r>
-      <w:r>
-        <w:rPr/>
-        <w:t xml:space="preserve">Each image in the dataset have </w:t>
-      </w:r>
-      <w:r>
-        <w:rPr/>
-        <w:t xml:space="preserve">dimensions </w:t>
-      </w:r>
-      <w:r>
-        <w:rPr/>
-        <w:t xml:space="preserve">that </w:t>
-      </w:r>
-      <w:r>
-        <w:rPr/>
-        <w:t>were preset to be 400 by 400 pixels with an approximate resolution of 6</w:t>
-      </w:r>
-      <w:r>
-        <w:rPr/>
-        <w:t>6</w:t>
-      </w:r>
-      <w:r>
-        <w:rPr/>
-        <w:t xml:space="preserve">0 dpi [1]. The features from the images were retrieved using the Wavelet Transform tool. The feature dictionary is presented in Table </w:t>
-      </w:r>
-      <w:r>
-        <w:rPr/>
-        <w:t>I</w:t>
-      </w:r>
-      <w:r>
-        <w:rPr/>
-        <w:t>.</w:t>
+        <w:t>Ideally for this experiment, we wanted a dataset which had a sufficiently large number of samples, images of decent quality, and descriptive metadata which would provide a fair foundation for the comparison of models.  The dataset selected for this experiment was sourced from the University of California Irvine’s Machine Learning Repository.  This “banknote authentication dataset” was initially extracted from images of authentic and counterfeit banknotes. Each image in the dataset have dimensions that were preset to be 400 by 400 pixels with an approximate resolution of 660 dpi [1]. The features from the images were retrieved using the Wavelet Transform tool. The feature dictionary is presented in Table I.</w:t>
       </w:r>
     </w:p>
     <w:p>
@@ -1252,8 +1185,8 @@
         <w:tblLook w:noVBand="0" w:val="0000" w:noHBand="0" w:lastColumn="0" w:firstColumn="0" w:lastRow="0" w:firstRow="0"/>
       </w:tblPr>
       <w:tblGrid>
-        <w:gridCol w:w="761"/>
-        <w:gridCol w:w="1573"/>
+        <w:gridCol w:w="760"/>
+        <w:gridCol w:w="1574"/>
         <w:gridCol w:w="1310"/>
         <w:gridCol w:w="1149"/>
       </w:tblGrid>
@@ -1263,7 +1196,7 @@
         </w:trPr>
         <w:tc>
           <w:tcPr>
-            <w:tcW w:w="761" w:type="dxa"/>
+            <w:tcW w:w="760" w:type="dxa"/>
             <w:tcBorders/>
             <w:shd w:fill="auto" w:val="clear"/>
             <w:vAlign w:val="center"/>
@@ -1293,7 +1226,7 @@
         </w:tc>
         <w:tc>
           <w:tcPr>
-            <w:tcW w:w="1573" w:type="dxa"/>
+            <w:tcW w:w="1574" w:type="dxa"/>
             <w:tcBorders/>
             <w:shd w:fill="auto" w:val="clear"/>
             <w:vAlign w:val="center"/>
@@ -1388,7 +1321,7 @@
         </w:trPr>
         <w:tc>
           <w:tcPr>
-            <w:tcW w:w="761" w:type="dxa"/>
+            <w:tcW w:w="760" w:type="dxa"/>
             <w:tcBorders/>
             <w:shd w:fill="auto" w:val="clear"/>
             <w:vAlign w:val="bottom"/>
@@ -1415,7 +1348,7 @@
         </w:tc>
         <w:tc>
           <w:tcPr>
-            <w:tcW w:w="1573" w:type="dxa"/>
+            <w:tcW w:w="1574" w:type="dxa"/>
             <w:tcBorders/>
             <w:shd w:fill="auto" w:val="clear"/>
             <w:vAlign w:val="bottom"/>
@@ -1501,7 +1434,7 @@
         </w:trPr>
         <w:tc>
           <w:tcPr>
-            <w:tcW w:w="761" w:type="dxa"/>
+            <w:tcW w:w="760" w:type="dxa"/>
             <w:tcBorders/>
             <w:shd w:fill="auto" w:val="clear"/>
             <w:vAlign w:val="bottom"/>
@@ -1528,7 +1461,7 @@
         </w:tc>
         <w:tc>
           <w:tcPr>
-            <w:tcW w:w="1573" w:type="dxa"/>
+            <w:tcW w:w="1574" w:type="dxa"/>
             <w:tcBorders/>
             <w:shd w:fill="auto" w:val="clear"/>
             <w:vAlign w:val="bottom"/>
@@ -1611,7 +1544,7 @@
         </w:trPr>
         <w:tc>
           <w:tcPr>
-            <w:tcW w:w="761" w:type="dxa"/>
+            <w:tcW w:w="760" w:type="dxa"/>
             <w:tcBorders/>
             <w:shd w:fill="auto" w:val="clear"/>
             <w:vAlign w:val="bottom"/>
@@ -1638,7 +1571,7 @@
         </w:tc>
         <w:tc>
           <w:tcPr>
-            <w:tcW w:w="1573" w:type="dxa"/>
+            <w:tcW w:w="1574" w:type="dxa"/>
             <w:tcBorders/>
             <w:shd w:fill="auto" w:val="clear"/>
             <w:vAlign w:val="bottom"/>
@@ -1721,7 +1654,7 @@
         </w:trPr>
         <w:tc>
           <w:tcPr>
-            <w:tcW w:w="761" w:type="dxa"/>
+            <w:tcW w:w="760" w:type="dxa"/>
             <w:tcBorders/>
             <w:shd w:fill="auto" w:val="clear"/>
             <w:vAlign w:val="bottom"/>
@@ -1748,7 +1681,7 @@
         </w:tc>
         <w:tc>
           <w:tcPr>
-            <w:tcW w:w="1573" w:type="dxa"/>
+            <w:tcW w:w="1574" w:type="dxa"/>
             <w:tcBorders/>
             <w:shd w:fill="auto" w:val="clear"/>
             <w:vAlign w:val="bottom"/>
@@ -1831,7 +1764,7 @@
         </w:trPr>
         <w:tc>
           <w:tcPr>
-            <w:tcW w:w="761" w:type="dxa"/>
+            <w:tcW w:w="760" w:type="dxa"/>
             <w:tcBorders/>
             <w:shd w:fill="auto" w:val="clear"/>
             <w:vAlign w:val="bottom"/>
@@ -1858,7 +1791,7 @@
         </w:tc>
         <w:tc>
           <w:tcPr>
-            <w:tcW w:w="1573" w:type="dxa"/>
+            <w:tcW w:w="1574" w:type="dxa"/>
             <w:tcBorders/>
             <w:shd w:fill="auto" w:val="clear"/>
             <w:vAlign w:val="bottom"/>
@@ -1952,11 +1885,7 @@
       </w:pPr>
       <w:r>
         <w:rPr/>
-        <w:t xml:space="preserve">The </w:t>
-      </w:r>
-      <w:r>
-        <w:rPr/>
-        <w:t xml:space="preserve">metadata file, </w:t>
+        <w:t xml:space="preserve">The metadata file, </w:t>
       </w:r>
       <w:r>
         <w:rPr>
@@ -1976,45 +1905,11 @@
           <w:i w:val="false"/>
           <w:iCs w:val="false"/>
         </w:rPr>
-        <w:t xml:space="preserve"> </w:t>
-      </w:r>
-      <w:r>
-        <w:rPr>
-          <w:i w:val="false"/>
-          <w:iCs w:val="false"/>
-        </w:rPr>
-        <w:t>i</w:t>
-      </w:r>
-      <w:r>
-        <w:rPr>
-          <w:i w:val="false"/>
-          <w:iCs w:val="false"/>
-        </w:rPr>
-        <w:t xml:space="preserve">ncluded in the dataset </w:t>
-      </w:r>
-      <w:r>
-        <w:rPr/>
-        <w:t xml:space="preserve">contains the above features and has the dimensionality of 5 columns representing the features and 1372 rows representing the instances. The </w:t>
-      </w:r>
-      <w:r>
-        <w:rPr/>
-        <w:t>distribution</w:t>
-      </w:r>
-      <w:r>
-        <w:rPr/>
-        <w:t xml:space="preserve">  of features 1-4 is </w:t>
-      </w:r>
-      <w:r>
-        <w:rPr/>
-        <w:t>shown</w:t>
-      </w:r>
-      <w:r>
-        <w:rPr/>
-        <w:t xml:space="preserve"> in Fig. 1.  </w:t>
-      </w:r>
-      <w:r>
-        <w:rPr/>
-        <w:t>From these distributions we can see that the variance and skeweness features appear to have a much higher standard deviation than the other features.  This wider spread suggests that there may be more potential for accurate classification with the skeweness and variance features.</w:t>
+        <w:t xml:space="preserve"> included in the dataset </w:t>
+      </w:r>
+      <w:r>
+        <w:rPr/>
+        <w:t>contains the above features and has the dimensionality of 5 columns representing the features and 1372 rows representing the instances. The distribution  of features 1-4 is shown in Fig. 1.  From these distributions we can see that the variance and skeweness features appear to have a much higher standard deviation than the other features.  This wider spread suggests that there may be more potential for accurate classification with the skeweness and variance features.</w:t>
       </w:r>
     </w:p>
     <w:p>
@@ -2086,39 +1981,37 @@
         <w:rPr>
           <w:iCs/>
         </w:rPr>
-        <w:t xml:space="preserve">Distribution of features 1-4 from the banknote </w:t>
-      </w:r>
-      <w:r>
+        <w:t>Distribution of features 1-4 from the banknote authentication dataset.  Each vertical axis measures the percent of samples.  Each horizontal axis  represents the values of each of the features.</w:t>
+      </w:r>
+    </w:p>
+    <w:p>
+      <w:pPr>
+        <w:pStyle w:val="TextBody"/>
         <w:rPr>
           <w:iCs/>
         </w:rPr>
-        <w:t>authentication</w:t>
+      </w:pPr>
+      <w:r>
+        <w:rPr/>
+        <w:t xml:space="preserve">Furthermore, we calculated the correlation between each of the features and produced the heat map in Fig. 2.  From this heat map, we can see that except for skeweness and curtosis, the correlation of our features is quite low.  This result inspires confidence in our feature set; each feature’s independance shows that it provides relevant information to the classification.  Due to the already low dimension of our feature space, it would not have been ideal to have to remove one of our features due to high interdependance. </w:t>
+      </w:r>
+    </w:p>
+    <w:p>
+      <w:pPr>
+        <w:pStyle w:val="TextBody"/>
+        <w:ind w:hanging="0"/>
+        <w:rPr/>
+      </w:pPr>
+      <w:r>
+        <w:rPr/>
+        <w:tab/>
+        <w:t xml:space="preserve">As displayed in Fig. 3, we analyzed each of the features after splitting the samples by their labeled class.  </w:t>
       </w:r>
       <w:r>
         <w:rPr>
           <w:iCs/>
         </w:rPr>
-        <w:t xml:space="preserve"> dataset.  </w:t>
-      </w:r>
-      <w:r>
-        <w:rPr>
-          <w:iCs/>
-        </w:rPr>
-        <w:t>Each vertical axis measures the percent of samples.  Each horizontal axis  represents the values of each of the features.</w:t>
-      </w:r>
-    </w:p>
-    <w:p>
-      <w:pPr>
-        <w:pStyle w:val="TextBody"/>
-        <w:rPr/>
-      </w:pPr>
-      <w:r>
-        <w:rPr/>
-        <w:t xml:space="preserve">Furthermore, we calculated the correlation between each of the features and produced the heat map in Fig. 2.  From this heat map, we can see that except for skeweness and curtosis, the correlation of our features is quite low.  This result inspires confidence in our feature set; </w:t>
-      </w:r>
-      <w:r>
-        <w:rPr/>
-        <w:t xml:space="preserve">each feature’s independance shows that it provides relevant information to the classification.  Due to the already low dimension of our feature space, it would not have been ideal to have to remove one of our features due to high interdependance. </w:t>
+        <w:t>Notice across the main diagonal that variance and skeweness show more distinction between the two classes than curtosis or entropy.  This is in accordance with our previous statement that their wider spread suggested more potential for separation.  Additionally, we can see that higher correlation feature-pairs such as curtosis-entropy appear to be more dependant than a feature-pair with low correlation, like variance-skeweness.  Therefore, we can expect that variance and skeweness to be more effective than entropy and curtosis.</w:t>
       </w:r>
     </w:p>
     <w:p>
@@ -2136,10 +2029,10 @@
           <wp:anchor behindDoc="0" distT="0" distB="0" distL="0" distR="0" simplePos="0" locked="0" layoutInCell="1" allowOverlap="1" relativeHeight="10">
             <wp:simplePos x="0" y="0"/>
             <wp:positionH relativeFrom="column">
-              <wp:posOffset>228600</wp:posOffset>
+              <wp:posOffset>186690</wp:posOffset>
             </wp:positionH>
             <wp:positionV relativeFrom="paragraph">
-              <wp:posOffset>42545</wp:posOffset>
+              <wp:posOffset>-8890</wp:posOffset>
             </wp:positionV>
             <wp:extent cx="2841625" cy="1900555"/>
             <wp:effectExtent l="0" t="0" r="0" b="0"/>
@@ -2182,28 +2075,13 @@
         <w:rPr>
           <w:iCs/>
         </w:rPr>
-        <w:t>Heat map of the correlation between each of the features in the bank note authentication dataset.</w:t>
-      </w:r>
-    </w:p>
-    <w:p>
-      <w:pPr>
-        <w:pStyle w:val="TextBody"/>
-        <w:ind w:hanging="0"/>
-        <w:rPr/>
-      </w:pPr>
-      <w:r>
-        <w:rPr/>
-        <w:tab/>
-      </w:r>
-      <w:r>
-        <w:rPr/>
-        <w:t xml:space="preserve">As displayed in Fig. 3, we analyzed each of the features after splitting the samples by their labeled class.  </w:t>
+        <w:t>H</w:t>
       </w:r>
       <w:r>
         <w:rPr>
           <w:iCs/>
         </w:rPr>
-        <w:t>Notice across the main diagonal that variance and skeweness show more distinction between the two classes than curtosis or entropy.  This is in accordance with our previous statement that their wider spread suggested more potential for separation.  Additionally, we can see that higher correlation feature-pairs such as curtosis-entropy appear to be more dependant than a feature-pair with low correlation, like variance-skeweness.  Therefore, we can expect that variance and skeweness to be more effective than entropy and curtosis.</w:t>
+        <w:t>eat map of the correlation between each of the features in the bank note authentication dataset.</w:t>
       </w:r>
     </w:p>
     <w:p>
@@ -2267,7 +2145,13 @@
         <w:rPr>
           <w:iCs/>
         </w:rPr>
-        <w:t>Pairplot graph of all four features in the banknote authentication dataset.  The samples in blue are the legal banknotes and the ones in orange are the illegal forgeries.</w:t>
+        <w:t>P</w:t>
+      </w:r>
+      <w:r>
+        <w:rPr>
+          <w:iCs/>
+        </w:rPr>
+        <w:t>airplot graph of all four features in the banknote authentication dataset.  The samples in blue are the legal banknotes and the ones in orange are the illegal forgeries.</w:t>
       </w:r>
     </w:p>
     <w:p>
@@ -2281,13 +2165,7 @@
           <w:iCs/>
         </w:rPr>
         <w:tab/>
-        <w:t>F</w:t>
-      </w:r>
-      <w:r>
-        <w:rPr>
-          <w:iCs/>
-        </w:rPr>
-        <w:t>or this experiment, we are only using the variance, skeweness, curtosis and entropy features.  Given our computational resources and the quality of the features extracted by the Wavelet Transform tool, it did not seem necessary to increase the computational load.</w:t>
+        <w:t>For this experiment, we are only using the variance, skeweness, curtosis and entropy features.  Given our computational resources and the quality of the features extracted by the Wavelet Transform tool, it did not seem necessary to increase the computational load.</w:t>
       </w:r>
     </w:p>
     <w:p>
@@ -2299,7 +2177,9 @@
         </w:rPr>
       </w:pPr>
       <w:r>
-        <w:rPr/>
+        <w:rPr>
+          <w:iCs/>
+        </w:rPr>
       </w:r>
     </w:p>
     <w:p>
@@ -2325,29 +2205,29 @@
       <w:r>
         <w:rPr/>
         <w:tab/>
-        <w:t xml:space="preserve">In advance of training and comparing the various models, we developed a preprocessing stage to transform the </w:t>
-      </w:r>
-      <w:r>
-        <w:rPr/>
-        <w:t>banknote authentication</w:t>
-      </w:r>
-      <w:r>
-        <w:rPr/>
-        <w:t xml:space="preserve"> dataset into a consistent, usuable format.  </w:t>
+        <w:t xml:space="preserve">In advance of training and comparing the various models, we developed a preprocessing stage to transform the banknote authentication dataset into a consistent, usuable format.  </w:t>
       </w:r>
       <w:r>
         <w:rPr>
           <w:b w:val="false"/>
           <w:bCs w:val="false"/>
         </w:rPr>
-        <w:t xml:space="preserve">The goal with our preprocessing stage was to prepare the metadata in a generic way, such that the preprocessed metadata was equally useful to all the models.  </w:t>
-      </w:r>
+        <w:t>The goal with our preprocessing stage was to prepare the metadata in a generic way, such that the preprocessed metadata was equally useful to all the models.  In other words, we wanted to provide our various models with many feature sets, so that the bias introduced by a selectively favourable dataset could be limited.</w:t>
+      </w:r>
+    </w:p>
+    <w:p>
+      <w:pPr>
+        <w:pStyle w:val="TextBody"/>
+        <w:ind w:hanging="0"/>
+        <w:rPr/>
+      </w:pPr>
       <w:r>
         <w:rPr>
           <w:b w:val="false"/>
           <w:bCs w:val="false"/>
         </w:rPr>
-        <w:t>In other words, we wanted to provide our various models with many feature sets, so that the bias introduced by a selectively favourable dataset could be limited.</w:t>
+        <w:tab/>
+        <w:t xml:space="preserve">  First, we constructed all possible subsets of the feature set, {curtosis, entropy, skeweness, variance}, with a size greater than or equal to 2.  This allows each different model to select the feature set that produces the best results.  Each model operates on its optimal feature set, and there is no bias from limiting the feature set to one option across models.</w:t>
       </w:r>
     </w:p>
     <w:p>
@@ -2362,36 +2242,7 @@
           <w:bCs w:val="false"/>
         </w:rPr>
         <w:tab/>
-        <w:t xml:space="preserve">  First, we constructed all possible subsets of the feature set, {curtosis, entropy, skeweness, variance}, with a size greater than or equal to 2.  This allows each different model to select the feature set that produces the best results.  Each model operates on its optimal feature set, and there is no bias from limiting the feature set to one option across models.</w:t>
-      </w:r>
-    </w:p>
-    <w:p>
-      <w:pPr>
-        <w:pStyle w:val="TextBody"/>
-        <w:ind w:hanging="0"/>
-        <w:rPr/>
-      </w:pPr>
-      <w:r>
-        <w:rPr>
-          <w:b w:val="false"/>
-          <w:bCs w:val="false"/>
-        </w:rPr>
-        <w:tab/>
-        <w:t xml:space="preserve">Our next consideration was splitting the data into training and test sets.  However, we were concerned that the selection of  specific training and test sets could introduce a bias towards certain models.  As a result, we implemented K-Fold cross validation.  </w:t>
-      </w:r>
-      <w:r>
-        <w:rPr>
-          <w:b w:val="false"/>
-          <w:bCs w:val="false"/>
-        </w:rPr>
-        <w:t xml:space="preserve">Using sklearn, we split the dataset into k bins, so that when we trained the models, we could average the results of each bin taking a turn as the test set.  Although bias remains in the selection of k, and how the bins are selected,  by allowing every sample to contribute to both the training and test sets, we drastically decreased the chances of bias.  </w:t>
-      </w:r>
-      <w:r>
-        <w:rPr>
-          <w:b w:val="false"/>
-          <w:bCs w:val="false"/>
-        </w:rPr>
-        <w:t xml:space="preserve">Generally, the recommended k value is around 5 to 10 [2].  We selected k=5 for our experiment because our dataset of 1372 samples is quite small, and even though higher k values would eliminate more potential for bias, we did not want to run into over-fitting issues.  </w:t>
+        <w:t xml:space="preserve">Our next consideration was splitting the data into training and test sets.  However, we were concerned that the selection of  specific training and test sets could introduce a bias towards certain models.  As a result, we implemented K-Fold cross validation.  Using sklearn, we split the dataset into k bins, so that when we trained the models, we could average the results of each bin taking a turn as the test set.  Although bias remains in the selection of k, and how the bins are selected,  by allowing every sample to contribute to both the training and test sets, we drastically decreased the chances of bias.  Generally, the recommended k value is around 5 to 10 [2].  We selected k=5 for our experiment because our dataset of 1372 samples is quite small, and even though higher k values would eliminate more potential for bias, we did not want to run into over-fitting issues.  </w:t>
       </w:r>
     </w:p>
     <w:p>
@@ -2486,15 +2337,7 @@
       </w:pPr>
       <w:r>
         <w:rPr/>
-        <w:t xml:space="preserve">For this experiment we selected </w:t>
-      </w:r>
-      <w:r>
-        <w:rPr/>
-        <w:t>10</w:t>
-      </w:r>
-      <w:r>
-        <w:rPr/>
-        <w:t xml:space="preserve"> models from the sklearn library.</w:t>
+        <w:t>For this experiment we selected 10 models from the sklearn library.</w:t>
       </w:r>
     </w:p>
     <w:p>
@@ -2649,6 +2492,103 @@
     <w:p>
       <w:pPr>
         <w:pStyle w:val="TextBody"/>
+        <w:rPr/>
+      </w:pPr>
+      <w:r>
+        <w:rPr/>
+        <w:t>In Fig 4. we show the training times for each model.  The units are a relative measure, not absolute.  They are computed from the number of CPU counter increments that occur.  This unit of measurement does maintain the ratio of time taken relative too all the other models.</w:t>
+      </w:r>
+    </w:p>
+    <w:p>
+      <w:pPr>
+        <w:pStyle w:val="ListParagraph"/>
+        <w:widowControl/>
+        <w:numPr>
+          <w:ilvl w:val="0"/>
+          <w:numId w:val="2"/>
+        </w:numPr>
+        <w:tabs>
+          <w:tab w:val="clear" w:pos="720"/>
+          <w:tab w:val="left" w:pos="398" w:leader="none"/>
+        </w:tabs>
+        <w:bidi w:val="0"/>
+        <w:spacing w:before="0" w:after="0"/>
+        <w:ind w:left="0" w:right="0" w:hanging="0"/>
+        <w:contextualSpacing/>
+        <w:jc w:val="left"/>
+        <w:rPr/>
+      </w:pPr>
+      <w:r>
+        <w:drawing>
+          <wp:anchor behindDoc="0" distT="0" distB="0" distL="0" distR="0" simplePos="0" locked="0" layoutInCell="1" allowOverlap="1" relativeHeight="11">
+            <wp:simplePos x="0" y="0"/>
+            <wp:positionH relativeFrom="column">
+              <wp:align>center</wp:align>
+            </wp:positionH>
+            <wp:positionV relativeFrom="paragraph">
+              <wp:posOffset>635</wp:posOffset>
+            </wp:positionV>
+            <wp:extent cx="3192145" cy="1343025"/>
+            <wp:effectExtent l="0" t="0" r="0" b="0"/>
+            <wp:wrapSquare wrapText="largest"/>
+            <wp:docPr id="4" name="Image10" descr=""/>
+            <wp:cNvGraphicFramePr>
+              <a:graphicFrameLocks xmlns:a="http://schemas.openxmlformats.org/drawingml/2006/main" noChangeAspect="1"/>
+            </wp:cNvGraphicFramePr>
+            <a:graphic xmlns:a="http://schemas.openxmlformats.org/drawingml/2006/main">
+              <a:graphicData uri="http://schemas.openxmlformats.org/drawingml/2006/picture">
+                <pic:pic xmlns:pic="http://schemas.openxmlformats.org/drawingml/2006/picture">
+                  <pic:nvPicPr>
+                    <pic:cNvPr id="4" name="Image10" descr=""/>
+                    <pic:cNvPicPr>
+                      <a:picLocks noChangeAspect="1" noChangeArrowheads="1"/>
+                    </pic:cNvPicPr>
+                  </pic:nvPicPr>
+                  <pic:blipFill>
+                    <a:blip r:embed="rId8"/>
+                    <a:stretch>
+                      <a:fillRect/>
+                    </a:stretch>
+                  </pic:blipFill>
+                  <pic:spPr bwMode="auto">
+                    <a:xfrm>
+                      <a:off x="0" y="0"/>
+                      <a:ext cx="3192145" cy="1343025"/>
+                    </a:xfrm>
+                    <a:prstGeom prst="rect">
+                      <a:avLst/>
+                    </a:prstGeom>
+                  </pic:spPr>
+                </pic:pic>
+              </a:graphicData>
+            </a:graphic>
+          </wp:anchor>
+        </w:drawing>
+      </w:r>
+      <w:r>
+        <w:rPr>
+          <w:b w:val="false"/>
+          <w:bCs w:val="false"/>
+          <w:i w:val="false"/>
+          <w:iCs/>
+          <w:sz w:val="16"/>
+          <w:szCs w:val="16"/>
+        </w:rPr>
+        <w:t>Training times of each model.  The time values are based on the CPU counter and should only be interpreted relative to each other.</w:t>
+      </w:r>
+    </w:p>
+    <w:p>
+      <w:pPr>
+        <w:pStyle w:val="TextBody"/>
+        <w:rPr/>
+      </w:pPr>
+      <w:r>
+        <w:rPr/>
+      </w:r>
+    </w:p>
+    <w:p>
+      <w:pPr>
+        <w:pStyle w:val="TextBody"/>
         <w:ind w:hanging="0"/>
         <w:rPr/>
       </w:pPr>
@@ -2679,9 +2619,6 @@
       <w:r>
         <w:rPr/>
         <w:tab/>
-      </w:r>
-      <w:r>
-        <w:rPr/>
         <w:t xml:space="preserve">As previously mentioned, we preprocessed our data such that 5-fold cross validation could be used during testing.  Given data split into 5 bins, for each of our models we trained and tested the models in 5 different iterations – each one having one of the bins as the test set and the rest of the bins as the training set.  Then we summarized these 5 accuracy results into both the mean and standard deviation of the 5 iterations.  We then did this for all possible feature sets.  At the end of this, we had recorded the accuracy of each model, for each possible feature set, with limited selection bias from the test set and feature set chosen.  </w:t>
       </w:r>
     </w:p>
@@ -2724,14 +2661,10 @@
         </w:tabs>
         <w:bidi w:val="0"/>
         <w:spacing w:before="0" w:after="0"/>
-        <w:ind w:left="4968" w:right="0" w:hanging="0"/>
+        <w:ind w:right="0" w:hanging="0"/>
         <w:contextualSpacing/>
         <w:jc w:val="left"/>
-        <w:rPr>
-          <w:i w:val="false"/>
-          <w:i w:val="false"/>
-          <w:iCs w:val="false"/>
-        </w:rPr>
+        <w:rPr/>
       </w:pPr>
       <w:r>
         <w:rPr>
@@ -2740,7 +2673,7 @@
           <w:i w:val="false"/>
           <w:iCs w:val="false"/>
         </w:rPr>
-        <w:t xml:space="preserve">     </w:t>
+        <w:t xml:space="preserve">    </w:t>
       </w:r>
       <w:r>
         <w:rPr>
@@ -2766,14 +2699,40 @@
         </w:tabs>
         <w:bidi w:val="0"/>
         <w:spacing w:before="0" w:after="0"/>
-        <w:ind w:left="6408" w:right="0" w:hanging="0"/>
+        <w:ind w:right="0" w:hanging="0"/>
         <w:contextualSpacing/>
         <w:jc w:val="left"/>
         <w:rPr>
+          <w:b w:val="false"/>
+          <w:b w:val="false"/>
+          <w:bCs w:val="false"/>
           <w:i w:val="false"/>
           <w:i w:val="false"/>
           <w:iCs w:val="false"/>
         </w:rPr>
+      </w:pPr>
+      <w:r>
+        <w:rPr/>
+      </w:r>
+    </w:p>
+    <w:p>
+      <w:pPr>
+        <w:pStyle w:val="ListParagraph"/>
+        <w:widowControl/>
+        <w:numPr>
+          <w:ilvl w:val="0"/>
+          <w:numId w:val="0"/>
+        </w:numPr>
+        <w:tabs>
+          <w:tab w:val="clear" w:pos="720"/>
+          <w:tab w:val="left" w:pos="398" w:leader="none"/>
+        </w:tabs>
+        <w:bidi w:val="0"/>
+        <w:spacing w:before="0" w:after="0"/>
+        <w:ind w:right="0" w:hanging="0"/>
+        <w:contextualSpacing/>
+        <w:jc w:val="left"/>
+        <w:rPr/>
       </w:pPr>
       <w:r>
         <w:rPr>
@@ -2791,7 +2750,7 @@
           <w:i w:val="false"/>
           <w:iCs w:val="false"/>
         </w:rPr>
-        <w:t xml:space="preserve">First, we looked at which feature sets produced the best results for each model.  As it shows in Fig. 4, most of the models benefit from having as many features as possible.  However, both the Gaussian Naive Bayes, and Random Forest Classifier actually performed better with fewer features.  Moreover, the correlation we discussed in Fig. 2 is perfectly on display here.  We can see that adding entropy to the feature set “variance/skeweness/curtosis” causes very little improvement in accuracy.  </w:t>
+        <w:t xml:space="preserve">First, we looked at which feature sets produced the best results for each model.  As it shows in Fig. </w:t>
       </w:r>
       <w:r>
         <w:rPr>
@@ -2800,7 +2759,7 @@
           <w:i w:val="false"/>
           <w:iCs w:val="false"/>
         </w:rPr>
-        <w:t xml:space="preserve">It can also be seen that if a single feature set such as “curtosis/entropy” was selected, certain models would have have an advantage over others; e.g. k-Nearest Neighbours would uncharacteristically outperform Linear SVC.  </w:t>
+        <w:t>5</w:t>
       </w:r>
       <w:r>
         <w:rPr>
@@ -2809,7 +2768,7 @@
           <w:i w:val="false"/>
           <w:iCs w:val="false"/>
         </w:rPr>
-        <w:t>Clearly, the best performing model is MLP with a perfect score; however, most of the model perform similarly given their optimal feature set.</w:t>
+        <w:t>, most of the models benefit from having as many features as possible.  However, both the Gaussian Naive Bayes, and Random Forest Classifier actually performed better with fewer features.  Moreover, the correlation we discussed in Fig. 2 is perfectly on display here.  We can see that adding entropy to the feature set “variance/skeweness/curtosis” causes very little improvement in accuracy.  It can also be seen that if a single feature set such as “curtosis/entropy” was selected, certain models would have have an advantage over others; e.g. k-Nearest Neighbours would uncharacteristically outperform Linear SVC.  Clearly, the best performing model is MLP with a perfect score; however, most of the model perform similarly given their optimal feature set.</w:t>
       </w:r>
     </w:p>
     <w:p>
@@ -2835,7 +2794,7 @@
             <wp:extent cx="3098800" cy="1507490"/>
             <wp:effectExtent l="0" t="0" r="0" b="0"/>
             <wp:wrapTopAndBottom/>
-            <wp:docPr id="4" name="Image5" descr=""/>
+            <wp:docPr id="5" name="Image5" descr=""/>
             <wp:cNvGraphicFramePr>
               <a:graphicFrameLocks xmlns:a="http://schemas.openxmlformats.org/drawingml/2006/main" noChangeAspect="1"/>
             </wp:cNvGraphicFramePr>
@@ -2843,13 +2802,13 @@
               <a:graphicData uri="http://schemas.openxmlformats.org/drawingml/2006/picture">
                 <pic:pic xmlns:pic="http://schemas.openxmlformats.org/drawingml/2006/picture">
                   <pic:nvPicPr>
-                    <pic:cNvPr id="4" name="Image5" descr=""/>
+                    <pic:cNvPr id="5" name="Image5" descr=""/>
                     <pic:cNvPicPr>
                       <a:picLocks noChangeAspect="1" noChangeArrowheads="1"/>
                     </pic:cNvPicPr>
                   </pic:nvPicPr>
                   <pic:blipFill>
-                    <a:blip r:embed="rId8"/>
+                    <a:blip r:embed="rId9"/>
                     <a:stretch>
                       <a:fillRect/>
                     </a:stretch>
@@ -2896,7 +2855,7 @@
         </w:tabs>
         <w:bidi w:val="0"/>
         <w:spacing w:before="0" w:after="0"/>
-        <w:ind w:left="3960" w:right="0" w:hanging="0"/>
+        <w:ind w:right="0" w:hanging="0"/>
         <w:contextualSpacing/>
         <w:jc w:val="left"/>
         <w:rPr/>
@@ -2917,6 +2876,7 @@
           <w:i w:val="false"/>
           <w:iCs/>
         </w:rPr>
+        <w:tab/>
         <w:t>In a similar t</w:t>
       </w:r>
       <w:r>
@@ -2928,7 +2888,7 @@
           <w:sz w:val="20"/>
           <w:szCs w:val="20"/>
         </w:rPr>
-        <w:t>able, Fig. 5 shows which models best classify the banknotes given a spec</w:t>
+        <w:t xml:space="preserve">able, Fig. </w:t>
       </w:r>
       <w:r>
         <w:rPr>
@@ -2936,8 +2896,10 @@
           <w:bCs w:val="false"/>
           <w:i w:val="false"/>
           <w:iCs/>
-        </w:rPr>
-        <w:t xml:space="preserve">ific feature set.  </w:t>
+          <w:sz w:val="20"/>
+          <w:szCs w:val="20"/>
+        </w:rPr>
+        <w:t>6</w:t>
       </w:r>
       <w:r>
         <w:rPr>
@@ -2945,8 +2907,10 @@
           <w:bCs w:val="false"/>
           <w:i w:val="false"/>
           <w:iCs/>
-        </w:rPr>
-        <w:t>Interestingly, the Random Forest Classifier performs is the best performing model in lower dimension feature spaces.  In the features spaces with dimension greater than 2, the kNN classifier and MLP classifier appear to perform equally well.</w:t>
+          <w:sz w:val="20"/>
+          <w:szCs w:val="20"/>
+        </w:rPr>
+        <w:t xml:space="preserve"> shows which models best classify the banknotes given a spec</w:t>
       </w:r>
       <w:r>
         <w:rPr>
@@ -2955,7 +2919,94 @@
           <w:i w:val="false"/>
           <w:iCs/>
         </w:rPr>
+        <w:t>ific feature set.  Interestingly, the Random Forest Classifier performs is the best performing model in lower dimension feature spaces.  In the features spaces with dimension greater than 2, the kNN classifier and MLP classifier appear to perform equally well.</w:t>
         <w:br/>
+      </w:r>
+    </w:p>
+    <w:p>
+      <w:pPr>
+        <w:pStyle w:val="Figurecaption"/>
+        <w:widowControl/>
+        <w:numPr>
+          <w:ilvl w:val="0"/>
+          <w:numId w:val="0"/>
+        </w:numPr>
+        <w:tabs>
+          <w:tab w:val="clear" w:pos="533"/>
+          <w:tab w:val="left" w:pos="398" w:leader="none"/>
+        </w:tabs>
+        <w:bidi w:val="0"/>
+        <w:spacing w:before="0" w:after="0"/>
+        <w:ind w:hanging="0"/>
+        <w:contextualSpacing/>
+        <w:jc w:val="left"/>
+        <w:rPr/>
+      </w:pPr>
+      <w:r>
+        <w:rPr>
+          <w:b w:val="false"/>
+          <w:bCs w:val="false"/>
+          <w:i w:val="false"/>
+          <w:iCs/>
+          <w:sz w:val="20"/>
+          <w:szCs w:val="20"/>
+        </w:rPr>
+        <w:tab/>
+        <w:t xml:space="preserve">It is also important to consider the best and worst cases of these models.  In a production environment, you may not be able to always recover the optimal feature set from the data. In Fig. </w:t>
+      </w:r>
+      <w:r>
+        <w:rPr>
+          <w:b w:val="false"/>
+          <w:bCs w:val="false"/>
+          <w:i w:val="false"/>
+          <w:iCs/>
+          <w:sz w:val="20"/>
+          <w:szCs w:val="20"/>
+        </w:rPr>
+        <w:t>7</w:t>
+      </w:r>
+      <w:r>
+        <w:rPr>
+          <w:b w:val="false"/>
+          <w:bCs w:val="false"/>
+          <w:i w:val="false"/>
+          <w:iCs/>
+          <w:sz w:val="20"/>
+          <w:szCs w:val="20"/>
+        </w:rPr>
+        <w:t xml:space="preserve"> we detail the best and worst cases of feature selection for each model.  Notice that Logistic Regression, Stochastic Gradient Descent, Linear SVC, rbfSVC and MLP all have extremely well performing best cases.  However, without the optimal feature set they all perform worse than random chance in the worst case.  Whereas the k-Nearest Neighbours, Decision Tree, and Random Forest classifiers have acceptably high performance on the optimal feature set, and a worst case that at least outperforms a coin flip. </w:t>
+      </w:r>
+    </w:p>
+    <w:p>
+      <w:pPr>
+        <w:pStyle w:val="Figurecaption"/>
+        <w:widowControl/>
+        <w:numPr>
+          <w:ilvl w:val="0"/>
+          <w:numId w:val="0"/>
+        </w:numPr>
+        <w:tabs>
+          <w:tab w:val="clear" w:pos="533"/>
+          <w:tab w:val="left" w:pos="398" w:leader="none"/>
+        </w:tabs>
+        <w:bidi w:val="0"/>
+        <w:spacing w:before="0" w:after="0"/>
+        <w:ind w:hanging="0"/>
+        <w:contextualSpacing/>
+        <w:jc w:val="left"/>
+        <w:rPr>
+          <w:b w:val="false"/>
+          <w:b w:val="false"/>
+          <w:bCs w:val="false"/>
+          <w:i w:val="false"/>
+          <w:i w:val="false"/>
+          <w:iCs/>
+          <w:sz w:val="20"/>
+          <w:szCs w:val="20"/>
+        </w:rPr>
+      </w:pPr>
+      <w:r>
+        <w:rPr/>
       </w:r>
     </w:p>
     <w:p>
@@ -2985,7 +3036,12 @@
         </w:rPr>
       </w:pPr>
       <w:r>
-        <w:rPr/>
+        <w:rPr>
+          <w:b w:val="false"/>
+          <w:bCs w:val="false"/>
+          <w:i w:val="false"/>
+          <w:iCs/>
+        </w:rPr>
         <w:drawing>
           <wp:anchor behindDoc="0" distT="0" distB="0" distL="0" distR="0" simplePos="0" locked="0" layoutInCell="1" allowOverlap="1" relativeHeight="6">
             <wp:simplePos x="0" y="0"/>
@@ -2998,7 +3054,7 @@
             <wp:extent cx="2946400" cy="1470660"/>
             <wp:effectExtent l="0" t="0" r="0" b="0"/>
             <wp:wrapTopAndBottom/>
-            <wp:docPr id="5" name="Image6" descr=""/>
+            <wp:docPr id="6" name="Image6" descr=""/>
             <wp:cNvGraphicFramePr>
               <a:graphicFrameLocks xmlns:a="http://schemas.openxmlformats.org/drawingml/2006/main" noChangeAspect="1"/>
             </wp:cNvGraphicFramePr>
@@ -3006,13 +3062,13 @@
               <a:graphicData uri="http://schemas.openxmlformats.org/drawingml/2006/picture">
                 <pic:pic xmlns:pic="http://schemas.openxmlformats.org/drawingml/2006/picture">
                   <pic:nvPicPr>
-                    <pic:cNvPr id="5" name="Image6" descr=""/>
+                    <pic:cNvPr id="6" name="Image6" descr=""/>
                     <pic:cNvPicPr>
                       <a:picLocks noChangeAspect="1" noChangeArrowheads="1"/>
                     </pic:cNvPicPr>
                   </pic:nvPicPr>
                   <pic:blipFill>
-                    <a:blip r:embed="rId9"/>
+                    <a:blip r:embed="rId10"/>
                     <a:stretch>
                       <a:fillRect/>
                     </a:stretch>
@@ -3059,116 +3115,7 @@
           <w:i w:val="false"/>
           <w:iCs/>
         </w:rPr>
-        <w:t>T</w:t>
-      </w:r>
-      <w:r>
-        <w:rPr>
-          <w:b w:val="false"/>
-          <w:bCs w:val="false"/>
-          <w:i w:val="false"/>
-          <w:iCs/>
-        </w:rPr>
-        <w:t xml:space="preserve">able of accuracy of each model on a given feature set.  The cells highlighted in yellow indicate the max value for that row (feature set). </w:t>
-      </w:r>
-    </w:p>
-    <w:p>
-      <w:pPr>
-        <w:pStyle w:val="Figurecaption"/>
-        <w:widowControl/>
-        <w:numPr>
-          <w:ilvl w:val="0"/>
-          <w:numId w:val="0"/>
-        </w:numPr>
-        <w:tabs>
-          <w:tab w:val="clear" w:pos="533"/>
-          <w:tab w:val="left" w:pos="398" w:leader="none"/>
-        </w:tabs>
-        <w:bidi w:val="0"/>
-        <w:spacing w:before="0" w:after="0"/>
-        <w:ind w:left="360" w:hanging="0"/>
-        <w:contextualSpacing/>
-        <w:jc w:val="left"/>
-        <w:rPr>
-          <w:b w:val="false"/>
-          <w:b w:val="false"/>
-          <w:bCs w:val="false"/>
-          <w:i w:val="false"/>
-          <w:i w:val="false"/>
-          <w:iCs/>
-        </w:rPr>
-      </w:pPr>
-      <w:r>
-        <w:rPr/>
-      </w:r>
-    </w:p>
-    <w:p>
-      <w:pPr>
-        <w:pStyle w:val="Figurecaption"/>
-        <w:widowControl/>
-        <w:numPr>
-          <w:ilvl w:val="0"/>
-          <w:numId w:val="0"/>
-        </w:numPr>
-        <w:tabs>
-          <w:tab w:val="clear" w:pos="533"/>
-          <w:tab w:val="left" w:pos="398" w:leader="none"/>
-        </w:tabs>
-        <w:bidi w:val="0"/>
-        <w:spacing w:before="0" w:after="0"/>
-        <w:ind w:left="2160" w:hanging="0"/>
-        <w:contextualSpacing/>
-        <w:jc w:val="left"/>
-        <w:rPr>
-          <w:b w:val="false"/>
-          <w:b w:val="false"/>
-          <w:bCs w:val="false"/>
-          <w:i w:val="false"/>
-          <w:i w:val="false"/>
-          <w:iCs/>
-        </w:rPr>
-      </w:pPr>
-      <w:r>
-        <w:rPr/>
-      </w:r>
-    </w:p>
-    <w:p>
-      <w:pPr>
-        <w:pStyle w:val="Figurecaption"/>
-        <w:widowControl/>
-        <w:numPr>
-          <w:ilvl w:val="0"/>
-          <w:numId w:val="0"/>
-        </w:numPr>
-        <w:tabs>
-          <w:tab w:val="clear" w:pos="533"/>
-          <w:tab w:val="left" w:pos="398" w:leader="none"/>
-        </w:tabs>
-        <w:bidi w:val="0"/>
-        <w:spacing w:before="0" w:after="0"/>
-        <w:ind w:left="2160" w:hanging="0"/>
-        <w:contextualSpacing/>
-        <w:jc w:val="left"/>
-        <w:rPr/>
-      </w:pPr>
-      <w:r>
-        <w:rPr>
-          <w:b w:val="false"/>
-          <w:bCs w:val="false"/>
-          <w:i w:val="false"/>
-          <w:iCs/>
-        </w:rPr>
-        <w:t xml:space="preserve">     </w:t>
-      </w:r>
-      <w:r>
-        <w:rPr>
-          <w:b w:val="false"/>
-          <w:bCs w:val="false"/>
-          <w:i w:val="false"/>
-          <w:iCs/>
-          <w:sz w:val="20"/>
-          <w:szCs w:val="20"/>
-        </w:rPr>
-        <w:t xml:space="preserve">It is also important to consider the best and worst cases of these models.  In a production environment, you may not be able to always recover the optimal feature set from the data. In Fig. 6 we detail the best and worst cases of feature selection for each model.  Notice that Logistic Regression, Stochastic Gradient Descent, Linear SVC, rbfSVC and MLP all have extremely well performing best cases.  However, without the optimal feature set they all perform worse than random chance in the worst case.  Whereas the k-Nearest Neighbours, Decision Tree, and Random Forest classifiers have acceptably high performance on the optimal feature set, and a worst case that at least outperforms a coin flip. </w:t>
+        <w:t xml:space="preserve">Table of accuracy of each model on a given feature set.  The cells highlighted in yellow indicate the max value for that row (feature set). </w:t>
       </w:r>
     </w:p>
     <w:p>
@@ -3229,7 +3176,7 @@
             <wp:extent cx="3098800" cy="1297940"/>
             <wp:effectExtent l="0" t="0" r="0" b="0"/>
             <wp:wrapTopAndBottom/>
-            <wp:docPr id="6" name="Image7" descr=""/>
+            <wp:docPr id="7" name="Image7" descr=""/>
             <wp:cNvGraphicFramePr>
               <a:graphicFrameLocks xmlns:a="http://schemas.openxmlformats.org/drawingml/2006/main" noChangeAspect="1"/>
             </wp:cNvGraphicFramePr>
@@ -3237,13 +3184,13 @@
               <a:graphicData uri="http://schemas.openxmlformats.org/drawingml/2006/picture">
                 <pic:pic xmlns:pic="http://schemas.openxmlformats.org/drawingml/2006/picture">
                   <pic:nvPicPr>
-                    <pic:cNvPr id="6" name="Image7" descr=""/>
+                    <pic:cNvPr id="7" name="Image7" descr=""/>
                     <pic:cNvPicPr>
                       <a:picLocks noChangeAspect="1" noChangeArrowheads="1"/>
                     </pic:cNvPicPr>
                   </pic:nvPicPr>
                   <pic:blipFill>
-                    <a:blip r:embed="rId10"/>
+                    <a:blip r:embed="rId11"/>
                     <a:stretch>
                       <a:fillRect/>
                     </a:stretch>
@@ -3355,7 +3302,14 @@
         </w:rPr>
       </w:pPr>
       <w:r>
-        <w:rPr/>
+        <w:rPr>
+          <w:b w:val="false"/>
+          <w:bCs w:val="false"/>
+          <w:i w:val="false"/>
+          <w:iCs/>
+          <w:sz w:val="20"/>
+          <w:szCs w:val="20"/>
+        </w:rPr>
       </w:r>
     </w:p>
     <w:p>
@@ -3372,7 +3326,7 @@
         </w:tabs>
         <w:bidi w:val="0"/>
         <w:spacing w:before="0" w:after="0"/>
-        <w:ind w:left="2880" w:hanging="0"/>
+        <w:ind w:hanging="0"/>
         <w:contextualSpacing/>
         <w:jc w:val="left"/>
         <w:rPr/>
@@ -3397,7 +3351,8 @@
           <w:sz w:val="20"/>
           <w:szCs w:val="20"/>
         </w:rPr>
-        <w:t xml:space="preserve">Lastly, note that the Gaussian Naive Bayes has significantly worse results than all other models.  This is evident in Fig. 7 where, across all optimal feature sets for each model, Gaussian Naive Bayes’ confusion matrix shows significantly more false positives and false negatives than any other model. Using the (1) and (2) we can produce the </w:t>
+        <w:tab/>
+        <w:t xml:space="preserve">Lastly, note that the Gaussian Naive Bayes has significantly worse results than all other models.  This is evident in Fig. </w:t>
       </w:r>
       <w:r>
         <w:rPr>
@@ -3408,7 +3363,29 @@
           <w:sz w:val="20"/>
           <w:szCs w:val="20"/>
         </w:rPr>
-        <w:t>Fig. 8</w:t>
+        <w:t>8</w:t>
+      </w:r>
+      <w:r>
+        <w:rPr>
+          <w:b w:val="false"/>
+          <w:bCs w:val="false"/>
+          <w:i w:val="false"/>
+          <w:iCs/>
+          <w:sz w:val="20"/>
+          <w:szCs w:val="20"/>
+        </w:rPr>
+        <w:t xml:space="preserve"> where, across all optimal feature sets for each model, Gaussian Naive Bayes’ confusion matrix shows significantly more false positives and false negatives than any other model. Using the (1) and (2) we can produce the Fig. </w:t>
+      </w:r>
+      <w:r>
+        <w:rPr>
+          <w:b w:val="false"/>
+          <w:bCs w:val="false"/>
+          <w:i w:val="false"/>
+          <w:iCs/>
+          <w:sz w:val="20"/>
+          <w:szCs w:val="20"/>
+        </w:rPr>
+        <w:t>9</w:t>
       </w:r>
       <w:r>
         <w:rPr>
@@ -3447,7 +3424,14 @@
         </w:rPr>
       </w:pPr>
       <w:r>
-        <w:rPr/>
+        <w:rPr>
+          <w:b w:val="false"/>
+          <w:bCs w:val="false"/>
+          <w:i w:val="false"/>
+          <w:iCs/>
+          <w:sz w:val="20"/>
+          <w:szCs w:val="20"/>
+        </w:rPr>
       </w:r>
     </w:p>
     <w:p>
@@ -3528,21 +3512,7 @@
         </w:rPr>
         <w:t>)</w:t>
         <w:tab/>
-        <w:t></w:t>
-      </w:r>
-      <w:r>
-        <w:rPr>
-          <w:b w:val="false"/>
-          <w:bCs w:val="false"/>
-        </w:rPr>
-        <w:t>1</w:t>
-      </w:r>
-      <w:r>
-        <w:rPr>
-          <w:b w:val="false"/>
-          <w:bCs w:val="false"/>
-        </w:rPr>
-        <w:t>)</w:t>
+        <w:t>1)</w:t>
       </w:r>
     </w:p>
     <w:p>
@@ -3569,7 +3539,14 @@
           <w:b w:val="false"/>
           <w:bCs w:val="false"/>
         </w:rPr>
-        <w:t>PrecisionScore</w:t>
+        <w:t xml:space="preserve">PrecisionScore </w:t>
+      </w:r>
+      <w:r>
+        <w:rPr>
+          <w:b w:val="false"/>
+          <w:bCs w:val="false"/>
+        </w:rPr>
+        <w:t>= T</w:t>
       </w:r>
       <w:r>
         <w:rPr>
@@ -3577,14 +3554,14 @@
           <w:b w:val="false"/>
           <w:bCs w:val="false"/>
         </w:rPr>
-        <w:t xml:space="preserve"> </w:t>
+        <w:t>p</w:t>
       </w:r>
       <w:r>
         <w:rPr>
           <w:b w:val="false"/>
           <w:bCs w:val="false"/>
         </w:rPr>
-        <w:t>= T</w:t>
+        <w:t xml:space="preserve"> / (</w:t>
       </w:r>
       <w:r>
         <w:rPr>
@@ -3592,14 +3569,14 @@
           <w:b w:val="false"/>
           <w:bCs w:val="false"/>
         </w:rPr>
-        <w:t>p</w:t>
+        <w:t>Tp</w:t>
       </w:r>
       <w:r>
         <w:rPr>
           <w:b w:val="false"/>
           <w:bCs w:val="false"/>
         </w:rPr>
-        <w:t xml:space="preserve"> / (</w:t>
+        <w:t xml:space="preserve"> + </w:t>
       </w:r>
       <w:r>
         <w:rPr>
@@ -3607,45 +3584,16 @@
           <w:b w:val="false"/>
           <w:bCs w:val="false"/>
         </w:rPr>
-        <w:t>Tp</w:t>
+        <w:t>Fp</w:t>
       </w:r>
       <w:r>
         <w:rPr>
           <w:b w:val="false"/>
           <w:bCs w:val="false"/>
         </w:rPr>
-        <w:t xml:space="preserve"> + </w:t>
-      </w:r>
-      <w:r>
-        <w:rPr>
-          <w:rFonts w:ascii="Times New Roman" w:hAnsi="Times New Roman"/>
-          <w:b w:val="false"/>
-          <w:bCs w:val="false"/>
-        </w:rPr>
-        <w:t>Fp</w:t>
-      </w:r>
-      <w:r>
-        <w:rPr>
-          <w:b w:val="false"/>
-          <w:bCs w:val="false"/>
-        </w:rPr>
         <w:t>)</w:t>
         <w:tab/>
-        <w:t></w:t>
-      </w:r>
-      <w:r>
-        <w:rPr>
-          <w:b w:val="false"/>
-          <w:bCs w:val="false"/>
-        </w:rPr>
-        <w:t>2</w:t>
-      </w:r>
-      <w:r>
-        <w:rPr>
-          <w:b w:val="false"/>
-          <w:bCs w:val="false"/>
-        </w:rPr>
-        <w:t>)</w:t>
+        <w:t>2)</w:t>
       </w:r>
       <w:r>
         <w:rPr>
@@ -3657,6 +3605,178 @@
           <w:szCs w:val="20"/>
         </w:rPr>
         <w:t xml:space="preserve">                                            </w:t>
+      </w:r>
+    </w:p>
+    <w:p>
+      <w:pPr>
+        <w:pStyle w:val="TextBody"/>
+        <w:widowControl/>
+        <w:numPr>
+          <w:ilvl w:val="0"/>
+          <w:numId w:val="0"/>
+        </w:numPr>
+        <w:tabs>
+          <w:tab w:val="clear" w:pos="288"/>
+          <w:tab w:val="left" w:pos="425" w:leader="none"/>
+        </w:tabs>
+        <w:bidi w:val="0"/>
+        <w:spacing w:lineRule="auto" w:line="228" w:before="120" w:after="60"/>
+        <w:ind w:left="0" w:right="0" w:hanging="0"/>
+        <w:jc w:val="left"/>
+        <w:outlineLvl w:val="1"/>
+        <w:rPr/>
+      </w:pPr>
+      <w:r>
+        <w:rPr>
+          <w:b w:val="false"/>
+          <w:bCs w:val="false"/>
+          <w:i w:val="false"/>
+          <w:iCs/>
+        </w:rPr>
+        <w:t xml:space="preserve">        </w:t>
+      </w:r>
+      <w:r>
+        <w:rPr>
+          <w:b w:val="false"/>
+          <w:bCs w:val="false"/>
+          <w:i w:val="false"/>
+          <w:iCs/>
+        </w:rPr>
+        <w:t xml:space="preserve">Where Tp is the number of true positive predictions, Tn is the number of true negative predictions, and Fp is the number of false positive predictions.  Due to Gaussian Naive Bayes’ relatively poor precision score, it is at greater risk of identifying counterfeit banknotes as legal tender than the other models.  Additionally, its low recall score makes Gaussian Naive Bayes unreliable for the task of at least finding all of the legal banknotes.  </w:t>
+      </w:r>
+    </w:p>
+    <w:p>
+      <w:pPr>
+        <w:pStyle w:val="TextBody"/>
+        <w:widowControl/>
+        <w:numPr>
+          <w:ilvl w:val="0"/>
+          <w:numId w:val="0"/>
+        </w:numPr>
+        <w:tabs>
+          <w:tab w:val="clear" w:pos="288"/>
+          <w:tab w:val="left" w:pos="425" w:leader="none"/>
+        </w:tabs>
+        <w:bidi w:val="0"/>
+        <w:spacing w:lineRule="auto" w:line="228" w:before="120" w:after="60"/>
+        <w:ind w:left="0" w:right="0" w:hanging="0"/>
+        <w:jc w:val="left"/>
+        <w:outlineLvl w:val="1"/>
+        <w:rPr>
+          <w:b w:val="false"/>
+          <w:b w:val="false"/>
+          <w:bCs w:val="false"/>
+          <w:i w:val="false"/>
+          <w:i w:val="false"/>
+          <w:iCs/>
+        </w:rPr>
+      </w:pPr>
+      <w:r>
+        <w:rPr/>
+      </w:r>
+    </w:p>
+    <w:p>
+      <w:pPr>
+        <w:pStyle w:val="ListParagraph"/>
+        <w:widowControl/>
+        <w:numPr>
+          <w:ilvl w:val="0"/>
+          <w:numId w:val="0"/>
+        </w:numPr>
+        <w:tabs>
+          <w:tab w:val="clear" w:pos="720"/>
+          <w:tab w:val="left" w:pos="398" w:leader="none"/>
+        </w:tabs>
+        <w:bidi w:val="0"/>
+        <w:spacing w:before="0" w:after="0"/>
+        <w:ind w:left="0" w:right="0" w:hanging="0"/>
+        <w:contextualSpacing/>
+        <w:jc w:val="left"/>
+        <w:outlineLvl w:val="1"/>
+        <w:rPr/>
+      </w:pPr>
+      <w:r>
+        <w:rPr>
+          <w:b w:val="false"/>
+          <w:bCs w:val="false"/>
+          <w:i w:val="false"/>
+          <w:iCs/>
+        </w:rPr>
+        <w:tab/>
+        <w:t>Finally, we tested how generating polynomial combinations of our features would have on the accuracy of the models.  To do this we generated every possible polynomial from degree 0 to degree 5 using only our original features.  For example, for a given 2 dimensional feature [x, y], this method at degree 2 would produce the set {1, x, y, x</w:t>
+      </w:r>
+      <w:r>
+        <w:rPr>
+          <w:b w:val="false"/>
+          <w:bCs w:val="false"/>
+          <w:i w:val="false"/>
+          <w:iCs/>
+          <w:vertAlign w:val="superscript"/>
+        </w:rPr>
+        <w:t>2</w:t>
+      </w:r>
+      <w:r>
+        <w:rPr>
+          <w:b w:val="false"/>
+          <w:bCs w:val="false"/>
+          <w:i w:val="false"/>
+          <w:iCs/>
+          <w:position w:val="0"/>
+          <w:sz w:val="20"/>
+          <w:sz w:val="20"/>
+          <w:vertAlign w:val="baseline"/>
+        </w:rPr>
+        <w:t>, xy, y</w:t>
+      </w:r>
+      <w:r>
+        <w:rPr>
+          <w:b w:val="false"/>
+          <w:bCs w:val="false"/>
+          <w:i w:val="false"/>
+          <w:iCs/>
+          <w:vertAlign w:val="superscript"/>
+        </w:rPr>
+        <w:t>2</w:t>
+      </w:r>
+      <w:r>
+        <w:rPr>
+          <w:b w:val="false"/>
+          <w:bCs w:val="false"/>
+          <w:i w:val="false"/>
+          <w:iCs/>
+          <w:position w:val="0"/>
+          <w:sz w:val="20"/>
+          <w:sz w:val="20"/>
+          <w:vertAlign w:val="baseline"/>
+        </w:rPr>
+        <w:t>}.</w:t>
+      </w:r>
+      <w:r>
+        <w:rPr>
+          <w:b w:val="false"/>
+          <w:bCs w:val="false"/>
+          <w:i w:val="false"/>
+          <w:iCs/>
+        </w:rPr>
+        <w:t xml:space="preserve">  As shown in Fig. </w:t>
+      </w:r>
+      <w:r>
+        <w:rPr>
+          <w:b w:val="false"/>
+          <w:bCs w:val="false"/>
+          <w:i w:val="false"/>
+          <w:iCs/>
+        </w:rPr>
+        <w:t>10</w:t>
+      </w:r>
+      <w:r>
+        <w:rPr>
+          <w:b w:val="false"/>
+          <w:bCs w:val="false"/>
+          <w:i w:val="false"/>
+          <w:iCs/>
+        </w:rPr>
+        <w:t>, none of the models benefited from any significant improvement.  We were attempting to improve on either the Gaussian Naive Bayes or the worst case feature set accuracy, but no such improvements were to be found.</w:t>
       </w:r>
     </w:p>
     <w:p>
@@ -3673,126 +3793,26 @@
         </w:tabs>
         <w:bidi w:val="0"/>
         <w:spacing w:before="120" w:after="60"/>
-        <w:ind w:left="360" w:hanging="0"/>
+        <w:ind w:hanging="0"/>
         <w:jc w:val="left"/>
         <w:outlineLvl w:val="1"/>
         <w:rPr/>
       </w:pPr>
       <w:r>
-        <w:rPr>
-          <w:b w:val="false"/>
-          <w:bCs w:val="false"/>
-          <w:i w:val="false"/>
-          <w:iCs/>
-        </w:rPr>
-        <w:t xml:space="preserve">Where Tp is the number of true positive predictions, Tn is the number of true negative predictions, and Fp is the number of false positive predictions.  </w:t>
-      </w:r>
-      <w:r>
-        <w:rPr>
-          <w:b w:val="false"/>
-          <w:bCs w:val="false"/>
-          <w:i w:val="false"/>
-          <w:iCs/>
-        </w:rPr>
-        <w:t xml:space="preserve">Due to Gaussian Naive Bayes’ relatively poor precision score, it </w:t>
-      </w:r>
-      <w:r>
-        <w:rPr>
-          <w:b w:val="false"/>
-          <w:bCs w:val="false"/>
-          <w:i w:val="false"/>
-          <w:iCs/>
-        </w:rPr>
-        <w:t xml:space="preserve">is at greater risk of </w:t>
-      </w:r>
-      <w:r>
-        <w:rPr>
-          <w:b w:val="false"/>
-          <w:bCs w:val="false"/>
-          <w:i w:val="false"/>
-          <w:iCs/>
-        </w:rPr>
-        <w:t>identify</w:t>
-      </w:r>
-      <w:r>
-        <w:rPr>
-          <w:b w:val="false"/>
-          <w:bCs w:val="false"/>
-          <w:i w:val="false"/>
-          <w:iCs/>
-        </w:rPr>
-        <w:t>ing</w:t>
-      </w:r>
-      <w:r>
-        <w:rPr>
-          <w:b w:val="false"/>
-          <w:bCs w:val="false"/>
-          <w:i w:val="false"/>
-          <w:iCs/>
-        </w:rPr>
-        <w:t xml:space="preserve"> </w:t>
-      </w:r>
-      <w:r>
-        <w:rPr>
-          <w:b w:val="false"/>
-          <w:bCs w:val="false"/>
-          <w:i w:val="false"/>
-          <w:iCs/>
-        </w:rPr>
-        <w:t>counterfeit banknotes as legal tender than</w:t>
-      </w:r>
-      <w:r>
-        <w:rPr>
-          <w:b w:val="false"/>
-          <w:bCs w:val="false"/>
-          <w:i w:val="false"/>
-          <w:iCs/>
-        </w:rPr>
-        <w:t xml:space="preserve"> the other models.  Additionally, its low recall score makes Gaussian Naive Bayes unreliable for the task of at least finding all of the legal </w:t>
-      </w:r>
-      <w:r>
-        <w:rPr>
-          <w:b w:val="false"/>
-          <w:bCs w:val="false"/>
-          <w:i w:val="false"/>
-          <w:iCs/>
-        </w:rPr>
-        <w:t xml:space="preserve">banknotes.  </w:t>
-      </w:r>
-    </w:p>
-    <w:p>
-      <w:pPr>
-        <w:pStyle w:val="Figurecaption"/>
-        <w:widowControl/>
-        <w:numPr>
-          <w:ilvl w:val="0"/>
-          <w:numId w:val="2"/>
-        </w:numPr>
-        <w:tabs>
-          <w:tab w:val="clear" w:pos="533"/>
-          <w:tab w:val="left" w:pos="398" w:leader="none"/>
-        </w:tabs>
-        <w:bidi w:val="0"/>
-        <w:spacing w:before="0" w:after="0"/>
-        <w:ind w:left="0" w:hanging="0"/>
-        <w:contextualSpacing/>
-        <w:jc w:val="left"/>
-        <w:rPr/>
-      </w:pPr>
-      <w:r>
+        <w:rPr/>
         <w:drawing>
           <wp:anchor behindDoc="0" distT="0" distB="0" distL="0" distR="0" simplePos="0" locked="0" layoutInCell="1" allowOverlap="1" relativeHeight="5">
             <wp:simplePos x="0" y="0"/>
             <wp:positionH relativeFrom="column">
-              <wp:posOffset>121285</wp:posOffset>
+              <wp:posOffset>297815</wp:posOffset>
             </wp:positionH>
             <wp:positionV relativeFrom="paragraph">
-              <wp:posOffset>102870</wp:posOffset>
+              <wp:posOffset>219075</wp:posOffset>
             </wp:positionV>
             <wp:extent cx="2522855" cy="2002155"/>
             <wp:effectExtent l="0" t="0" r="0" b="0"/>
             <wp:wrapTopAndBottom/>
-            <wp:docPr id="7" name="Image8" descr=""/>
+            <wp:docPr id="8" name="Image8" descr=""/>
             <wp:cNvGraphicFramePr>
               <a:graphicFrameLocks xmlns:a="http://schemas.openxmlformats.org/drawingml/2006/main" noChangeAspect="1"/>
             </wp:cNvGraphicFramePr>
@@ -3800,13 +3820,13 @@
               <a:graphicData uri="http://schemas.openxmlformats.org/drawingml/2006/picture">
                 <pic:pic xmlns:pic="http://schemas.openxmlformats.org/drawingml/2006/picture">
                   <pic:nvPicPr>
-                    <pic:cNvPr id="7" name="Image8" descr=""/>
+                    <pic:cNvPr id="8" name="Image8" descr=""/>
                     <pic:cNvPicPr>
                       <a:picLocks noChangeAspect="1" noChangeArrowheads="1"/>
                     </pic:cNvPicPr>
                   </pic:nvPicPr>
                   <pic:blipFill>
-                    <a:blip r:embed="rId11"/>
+                    <a:blip r:embed="rId12"/>
                     <a:stretch>
                       <a:fillRect/>
                     </a:stretch>
@@ -3826,6 +3846,26 @@
           </wp:anchor>
         </w:drawing>
       </w:r>
+    </w:p>
+    <w:p>
+      <w:pPr>
+        <w:pStyle w:val="Figurecaption"/>
+        <w:widowControl/>
+        <w:numPr>
+          <w:ilvl w:val="0"/>
+          <w:numId w:val="2"/>
+        </w:numPr>
+        <w:tabs>
+          <w:tab w:val="clear" w:pos="533"/>
+          <w:tab w:val="left" w:pos="398" w:leader="none"/>
+        </w:tabs>
+        <w:bidi w:val="0"/>
+        <w:spacing w:before="0" w:after="0"/>
+        <w:ind w:left="0" w:hanging="0"/>
+        <w:contextualSpacing/>
+        <w:jc w:val="left"/>
+        <w:rPr/>
+      </w:pPr>
       <w:r>
         <w:rPr>
           <w:b w:val="false"/>
@@ -3833,16 +3873,7 @@
           <w:i w:val="false"/>
           <w:iCs/>
         </w:rPr>
-        <w:t>C</w:t>
-      </w:r>
-      <w:r>
-        <w:rPr>
-          <w:b w:val="false"/>
-          <w:bCs w:val="false"/>
-          <w:i w:val="false"/>
-          <w:iCs/>
-        </w:rPr>
-        <w:t xml:space="preserve">onfusion matrices of each model’s performance on their best feature set.  0 is the class of forged banknotes and 1 is the class of legal banknotes.  </w:t>
+        <w:t xml:space="preserve">Confusion matrices of each model’s performance on their best feature set.  0 is the class of forged banknotes and 1 is the class of legal banknotes.  </w:t>
       </w:r>
     </w:p>
     <w:p>
@@ -3862,10 +3893,7 @@
         <w:ind w:left="0" w:right="0" w:hanging="0"/>
         <w:contextualSpacing/>
         <w:jc w:val="left"/>
-        <w:rPr>
-          <w:sz w:val="16"/>
-          <w:szCs w:val="16"/>
-        </w:rPr>
+        <w:rPr/>
       </w:pPr>
       <w:r>
         <w:drawing>
@@ -3880,7 +3908,7 @@
             <wp:extent cx="3098165" cy="1269365"/>
             <wp:effectExtent l="0" t="0" r="0" b="0"/>
             <wp:wrapTopAndBottom/>
-            <wp:docPr id="8" name="Image2" descr=""/>
+            <wp:docPr id="9" name="Image2" descr=""/>
             <wp:cNvGraphicFramePr>
               <a:graphicFrameLocks xmlns:a="http://schemas.openxmlformats.org/drawingml/2006/main" noChangeAspect="1"/>
             </wp:cNvGraphicFramePr>
@@ -3888,13 +3916,13 @@
               <a:graphicData uri="http://schemas.openxmlformats.org/drawingml/2006/picture">
                 <pic:pic xmlns:pic="http://schemas.openxmlformats.org/drawingml/2006/picture">
                   <pic:nvPicPr>
-                    <pic:cNvPr id="8" name="Image2" descr=""/>
+                    <pic:cNvPr id="9" name="Image2" descr=""/>
                     <pic:cNvPicPr>
                       <a:picLocks noChangeAspect="1" noChangeArrowheads="1"/>
                     </pic:cNvPicPr>
                   </pic:nvPicPr>
                   <pic:blipFill>
-                    <a:blip r:embed="rId12"/>
+                    <a:blip r:embed="rId13"/>
                     <a:srcRect l="0" t="0" r="15" b="1815"/>
                     <a:stretch>
                       <a:fillRect/>
@@ -3924,7 +3952,18 @@
           <w:sz w:val="16"/>
           <w:szCs w:val="16"/>
         </w:rPr>
-        <w:t xml:space="preserve">Recall and Precision scores for each model, trained on their optimal feature set. </w:t>
+        <w:t>R</w:t>
+      </w:r>
+      <w:r>
+        <w:rPr>
+          <w:b w:val="false"/>
+          <w:bCs w:val="false"/>
+          <w:i w:val="false"/>
+          <w:iCs/>
+          <w:sz w:val="16"/>
+          <w:szCs w:val="16"/>
+        </w:rPr>
+        <w:t xml:space="preserve">ecall and Precision scores for each model, trained on their optimal feature set. </w:t>
       </w:r>
     </w:p>
     <w:p>
@@ -3940,153 +3979,7 @@
         <w:ind w:left="0" w:right="0" w:hanging="0"/>
         <w:contextualSpacing/>
         <w:jc w:val="left"/>
-        <w:rPr>
-          <w:b w:val="false"/>
-          <w:b w:val="false"/>
-          <w:bCs w:val="false"/>
-          <w:i w:val="false"/>
-          <w:i w:val="false"/>
-          <w:iCs/>
-        </w:rPr>
-      </w:pPr>
-      <w:r>
-        <w:rPr/>
-      </w:r>
-    </w:p>
-    <w:p>
-      <w:pPr>
-        <w:pStyle w:val="ListParagraph"/>
-        <w:widowControl/>
-        <w:tabs>
-          <w:tab w:val="clear" w:pos="720"/>
-          <w:tab w:val="left" w:pos="398" w:leader="none"/>
-        </w:tabs>
-        <w:bidi w:val="0"/>
-        <w:spacing w:before="0" w:after="0"/>
-        <w:ind w:left="0" w:right="0" w:hanging="0"/>
-        <w:contextualSpacing/>
-        <w:jc w:val="left"/>
-        <w:rPr>
-          <w:b w:val="false"/>
-          <w:b w:val="false"/>
-          <w:bCs w:val="false"/>
-          <w:i w:val="false"/>
-          <w:i w:val="false"/>
-          <w:iCs/>
-        </w:rPr>
-      </w:pPr>
-      <w:r>
-        <w:rPr>
-          <w:b w:val="false"/>
-          <w:bCs w:val="false"/>
-          <w:i w:val="false"/>
-          <w:iCs/>
-        </w:rPr>
-        <w:tab/>
-      </w:r>
-      <w:r>
-        <w:rPr>
-          <w:b w:val="false"/>
-          <w:bCs w:val="false"/>
-          <w:i w:val="false"/>
-          <w:iCs/>
-        </w:rPr>
-        <w:t xml:space="preserve">Finally, we tested how generating polynomial combinations of our features would have on the accuracy of the models.  To do this we generated every possible polynomial from degree 0 to degree 5 using only our original features.  </w:t>
-      </w:r>
-      <w:r>
-        <w:rPr>
-          <w:b w:val="false"/>
-          <w:bCs w:val="false"/>
-          <w:i w:val="false"/>
-          <w:iCs/>
-        </w:rPr>
-        <w:t>For example, for a given 2 dimensional feature [x, y], this method at degree 2 would produce the set {1, x, y, x</w:t>
-      </w:r>
-      <w:r>
-        <w:rPr>
-          <w:b w:val="false"/>
-          <w:bCs w:val="false"/>
-          <w:i w:val="false"/>
-          <w:iCs/>
-          <w:vertAlign w:val="superscript"/>
-        </w:rPr>
-        <w:t>2</w:t>
-      </w:r>
-      <w:r>
-        <w:rPr>
-          <w:b w:val="false"/>
-          <w:bCs w:val="false"/>
-          <w:i w:val="false"/>
-          <w:iCs/>
-          <w:position w:val="0"/>
-          <w:sz w:val="20"/>
-          <w:vertAlign w:val="baseline"/>
-        </w:rPr>
-        <w:t>, xy, y</w:t>
-      </w:r>
-      <w:r>
-        <w:rPr>
-          <w:b w:val="false"/>
-          <w:bCs w:val="false"/>
-          <w:i w:val="false"/>
-          <w:iCs/>
-          <w:vertAlign w:val="superscript"/>
-        </w:rPr>
-        <w:t>2</w:t>
-      </w:r>
-      <w:r>
-        <w:rPr>
-          <w:b w:val="false"/>
-          <w:bCs w:val="false"/>
-          <w:i w:val="false"/>
-          <w:iCs/>
-          <w:position w:val="0"/>
-          <w:sz w:val="20"/>
-          <w:vertAlign w:val="baseline"/>
-        </w:rPr>
-        <w:t>}.</w:t>
-      </w:r>
-      <w:r>
-        <w:rPr>
-          <w:b w:val="false"/>
-          <w:bCs w:val="false"/>
-          <w:i w:val="false"/>
-          <w:iCs/>
-        </w:rPr>
-        <w:t xml:space="preserve">  As shown in Fig. 9, none of the models benefited from </w:t>
-      </w:r>
-      <w:r>
-        <w:rPr>
-          <w:b w:val="false"/>
-          <w:bCs w:val="false"/>
-          <w:i w:val="false"/>
-          <w:iCs/>
-        </w:rPr>
-        <w:t>any significant improvement.  We were attempting to improve on either the Gaussian Naive Bayes or the worst case feature set accuracy, but no such improvements were to be found.</w:t>
-        <w:br/>
-      </w:r>
-    </w:p>
-    <w:p>
-      <w:pPr>
-        <w:pStyle w:val="ListParagraph"/>
-        <w:widowControl/>
-        <w:tabs>
-          <w:tab w:val="clear" w:pos="720"/>
-          <w:tab w:val="left" w:pos="398" w:leader="none"/>
-        </w:tabs>
-        <w:bidi w:val="0"/>
-        <w:spacing w:before="0" w:after="0"/>
-        <w:ind w:left="0" w:right="0" w:hanging="0"/>
-        <w:contextualSpacing/>
-        <w:jc w:val="left"/>
-        <w:rPr>
-          <w:b w:val="false"/>
-          <w:b w:val="false"/>
-          <w:bCs w:val="false"/>
-          <w:i w:val="false"/>
-          <w:i w:val="false"/>
-          <w:iCs/>
-        </w:rPr>
+        <w:rPr/>
       </w:pPr>
       <w:r>
         <w:rPr/>
@@ -4094,15 +3987,15 @@
           <wp:anchor behindDoc="0" distT="0" distB="0" distL="0" distR="0" simplePos="0" locked="0" layoutInCell="1" allowOverlap="1" relativeHeight="8">
             <wp:simplePos x="0" y="0"/>
             <wp:positionH relativeFrom="column">
-              <wp:posOffset>247650</wp:posOffset>
+              <wp:posOffset>274320</wp:posOffset>
             </wp:positionH>
             <wp:positionV relativeFrom="paragraph">
-              <wp:posOffset>44450</wp:posOffset>
+              <wp:posOffset>152400</wp:posOffset>
             </wp:positionV>
             <wp:extent cx="2519680" cy="2571115"/>
             <wp:effectExtent l="0" t="0" r="0" b="0"/>
             <wp:wrapTopAndBottom/>
-            <wp:docPr id="9" name="Image9" descr=""/>
+            <wp:docPr id="10" name="Image9" descr=""/>
             <wp:cNvGraphicFramePr>
               <a:graphicFrameLocks xmlns:a="http://schemas.openxmlformats.org/drawingml/2006/main" noChangeAspect="1"/>
             </wp:cNvGraphicFramePr>
@@ -4110,13 +4003,13 @@
               <a:graphicData uri="http://schemas.openxmlformats.org/drawingml/2006/picture">
                 <pic:pic xmlns:pic="http://schemas.openxmlformats.org/drawingml/2006/picture">
                   <pic:nvPicPr>
-                    <pic:cNvPr id="9" name="Image9" descr=""/>
+                    <pic:cNvPr id="10" name="Image9" descr=""/>
                     <pic:cNvPicPr>
                       <a:picLocks noChangeAspect="1" noChangeArrowheads="1"/>
                     </pic:cNvPicPr>
                   </pic:nvPicPr>
                   <pic:blipFill>
-                    <a:blip r:embed="rId13"/>
+                    <a:blip r:embed="rId14"/>
                     <a:stretch>
                       <a:fillRect/>
                     </a:stretch>
@@ -4154,10 +4047,7 @@
         <w:ind w:left="0" w:right="0" w:hanging="0"/>
         <w:contextualSpacing/>
         <w:jc w:val="left"/>
-        <w:rPr>
-          <w:sz w:val="16"/>
-          <w:szCs w:val="16"/>
-        </w:rPr>
+        <w:rPr/>
       </w:pPr>
       <w:r>
         <w:rPr>
@@ -4194,7 +4084,12 @@
         </w:rPr>
       </w:pPr>
       <w:r>
-        <w:rPr/>
+        <w:rPr>
+          <w:b w:val="false"/>
+          <w:bCs w:val="false"/>
+          <w:i w:val="false"/>
+          <w:iCs/>
+        </w:rPr>
       </w:r>
     </w:p>
     <w:p>
@@ -4225,34 +4120,35 @@
       </w:r>
       <w:r>
         <w:rPr/>
-        <w:t>When choosing which type of machine learning technique to implement for banknote authentication, the decision is highly dependent on the dataset and feature set.  Among all of the tested models, only Gaussian Naive Bayes significantly under-performed in terms of accuracy.  Selecting between the rest of the models depends mostly on the situation.  The Multi-Layer Perceptron classifier marginally performed the best with a perfect feature set, but was not as successful with sub-optimal feature sets.  Whereas the k-Nearest Neighbours model provided relatively high accuracy across all sub-optimal feature sets.  In reality, the difference between all of the non-Naive Bayes models is negligible; factors outside of model success would be more influential to a decision.  Among these factors the most important are training time and development time.  All of these models that we tested are of equal difficulty to implement.  Therefore, we are recommending the use of [INSERT MODEL THAT TRAINED FASTEST HERE] due to it’s high accuracy across feature sets and its quick training time.</w:t>
-      </w:r>
-    </w:p>
-    <w:p>
-      <w:pPr>
-        <w:pStyle w:val="Normal"/>
-        <w:rPr/>
-      </w:pPr>
-      <w:r>
-        <w:rPr/>
-      </w:r>
-    </w:p>
-    <w:p>
-      <w:pPr>
-        <w:pStyle w:val="Normal"/>
-        <w:rPr/>
-      </w:pPr>
-      <w:r>
-        <w:rPr/>
-      </w:r>
-    </w:p>
-    <w:p>
-      <w:pPr>
-        <w:pStyle w:val="Normal"/>
-        <w:rPr/>
-      </w:pPr>
-      <w:r>
-        <w:rPr/>
+        <w:t xml:space="preserve">When choosing which type of machine learning technique to implement for banknote authentication, the decision is highly dependent on the dataset and feature set.  Among all of the tested models, only Gaussian Naive Bayes significantly under-performed in terms of accuracy.  Selecting between the rest of the models depends mostly on the situation.  The Multi-Layer Perceptron classifier marginally performed the best with a perfect feature set, but was not as successful with sub-optimal feature sets.  Whereas the k-Nearest Neighbours model provided relatively high accuracy across all sub-optimal feature sets.  In reality, the difference between all of the non-Naive Bayes models is negligible; factors outside of model success would be more influential to a decision.  Among these factors the most important are training time and development time.  All of these models that we tested are of equal difficulty to implement.  </w:t>
+      </w:r>
+      <w:r>
+        <w:rPr/>
+        <w:t xml:space="preserve">Our best performing model, MLP, was also took significantly more time to train than all other models.  </w:t>
+      </w:r>
+      <w:r>
+        <w:rPr/>
+        <w:t xml:space="preserve">Therefore, we are recommending the use of </w:t>
+      </w:r>
+      <w:r>
+        <w:rPr/>
+        <w:t>k-Nearest Neighbours</w:t>
+      </w:r>
+      <w:r>
+        <w:rPr/>
+        <w:t xml:space="preserve"> due to it’s high accuracy across </w:t>
+      </w:r>
+      <w:r>
+        <w:rPr/>
+        <w:t xml:space="preserve">different </w:t>
+      </w:r>
+      <w:r>
+        <w:rPr/>
+        <w:t xml:space="preserve">feature sets and </w:t>
+      </w:r>
+      <w:r>
+        <w:rPr/>
+        <w:t xml:space="preserve">quick training time.  </w:t>
       </w:r>
     </w:p>
     <w:p>
@@ -4372,7 +4268,15 @@
         </w:rPr>
       </w:pPr>
       <w:r>
-        <w:rPr/>
+        <w:rPr>
+          <w:rFonts w:eastAsia="SimSun"/>
+          <w:b/>
+          <w:color w:val="FF0000"/>
+          <w:spacing w:val="-1"/>
+          <w:sz w:val="20"/>
+          <w:szCs w:val="20"/>
+          <w:lang w:val="x-none" w:eastAsia="x-none"/>
+        </w:rPr>
       </w:r>
     </w:p>
     <w:p>
@@ -4391,7 +4295,15 @@
         </w:rPr>
       </w:pPr>
       <w:r>
-        <w:rPr/>
+        <w:rPr>
+          <w:rFonts w:eastAsia="SimSun"/>
+          <w:b/>
+          <w:color w:val="FF0000"/>
+          <w:spacing w:val="-1"/>
+          <w:sz w:val="20"/>
+          <w:szCs w:val="20"/>
+          <w:lang w:val="x-none" w:eastAsia="x-none"/>
+        </w:rPr>
       </w:r>
     </w:p>
     <w:p>
@@ -4410,7 +4322,15 @@
         </w:rPr>
       </w:pPr>
       <w:r>
-        <w:rPr/>
+        <w:rPr>
+          <w:rFonts w:eastAsia="SimSun"/>
+          <w:b/>
+          <w:color w:val="FF0000"/>
+          <w:spacing w:val="-1"/>
+          <w:sz w:val="20"/>
+          <w:szCs w:val="20"/>
+          <w:lang w:val="x-none" w:eastAsia="x-none"/>
+        </w:rPr>
       </w:r>
     </w:p>
     <w:p>
@@ -4429,7 +4349,15 @@
         </w:rPr>
       </w:pPr>
       <w:r>
-        <w:rPr/>
+        <w:rPr>
+          <w:rFonts w:eastAsia="SimSun"/>
+          <w:b/>
+          <w:color w:val="FF0000"/>
+          <w:spacing w:val="-1"/>
+          <w:sz w:val="20"/>
+          <w:szCs w:val="20"/>
+          <w:lang w:val="x-none" w:eastAsia="x-none"/>
+        </w:rPr>
       </w:r>
     </w:p>
     <w:p>
@@ -4448,7 +4376,15 @@
         </w:rPr>
       </w:pPr>
       <w:r>
-        <w:rPr/>
+        <w:rPr>
+          <w:rFonts w:eastAsia="SimSun"/>
+          <w:b/>
+          <w:color w:val="FF0000"/>
+          <w:spacing w:val="-1"/>
+          <w:sz w:val="20"/>
+          <w:szCs w:val="20"/>
+          <w:lang w:val="x-none" w:eastAsia="x-none"/>
+        </w:rPr>
       </w:r>
     </w:p>
     <w:p>
@@ -4467,7 +4403,15 @@
         </w:rPr>
       </w:pPr>
       <w:r>
-        <w:rPr/>
+        <w:rPr>
+          <w:rFonts w:eastAsia="SimSun"/>
+          <w:b/>
+          <w:color w:val="FF0000"/>
+          <w:spacing w:val="-1"/>
+          <w:sz w:val="20"/>
+          <w:szCs w:val="20"/>
+          <w:lang w:val="x-none" w:eastAsia="x-none"/>
+        </w:rPr>
       </w:r>
     </w:p>
     <w:p>
@@ -4486,7 +4430,15 @@
         </w:rPr>
       </w:pPr>
       <w:r>
-        <w:rPr/>
+        <w:rPr>
+          <w:rFonts w:eastAsia="SimSun"/>
+          <w:b/>
+          <w:color w:val="FF0000"/>
+          <w:spacing w:val="-1"/>
+          <w:sz w:val="20"/>
+          <w:szCs w:val="20"/>
+          <w:lang w:val="x-none" w:eastAsia="x-none"/>
+        </w:rPr>
       </w:r>
     </w:p>
     <w:p>
@@ -4505,7 +4457,15 @@
         </w:rPr>
       </w:pPr>
       <w:r>
-        <w:rPr/>
+        <w:rPr>
+          <w:rFonts w:eastAsia="SimSun"/>
+          <w:b/>
+          <w:color w:val="FF0000"/>
+          <w:spacing w:val="-1"/>
+          <w:sz w:val="20"/>
+          <w:szCs w:val="20"/>
+          <w:lang w:val="x-none" w:eastAsia="x-none"/>
+        </w:rPr>
       </w:r>
     </w:p>
     <w:p>
@@ -4524,7 +4484,15 @@
         </w:rPr>
       </w:pPr>
       <w:r>
-        <w:rPr/>
+        <w:rPr>
+          <w:rFonts w:eastAsia="SimSun"/>
+          <w:b/>
+          <w:color w:val="FF0000"/>
+          <w:spacing w:val="-1"/>
+          <w:sz w:val="20"/>
+          <w:szCs w:val="20"/>
+          <w:lang w:val="x-none" w:eastAsia="x-none"/>
+        </w:rPr>
       </w:r>
     </w:p>
     <w:p>
@@ -4543,7 +4511,15 @@
         </w:rPr>
       </w:pPr>
       <w:r>
-        <w:rPr/>
+        <w:rPr>
+          <w:rFonts w:eastAsia="SimSun"/>
+          <w:b/>
+          <w:color w:val="FF0000"/>
+          <w:spacing w:val="-1"/>
+          <w:sz w:val="20"/>
+          <w:szCs w:val="20"/>
+          <w:lang w:val="x-none" w:eastAsia="x-none"/>
+        </w:rPr>
       </w:r>
     </w:p>
     <w:p>
@@ -4562,7 +4538,15 @@
         </w:rPr>
       </w:pPr>
       <w:r>
-        <w:rPr/>
+        <w:rPr>
+          <w:rFonts w:eastAsia="SimSun"/>
+          <w:b/>
+          <w:color w:val="FF0000"/>
+          <w:spacing w:val="-1"/>
+          <w:sz w:val="20"/>
+          <w:szCs w:val="20"/>
+          <w:lang w:val="x-none" w:eastAsia="x-none"/>
+        </w:rPr>
       </w:r>
     </w:p>
     <w:p>
@@ -4581,7 +4565,15 @@
         </w:rPr>
       </w:pPr>
       <w:r>
-        <w:rPr/>
+        <w:rPr>
+          <w:rFonts w:eastAsia="SimSun"/>
+          <w:b/>
+          <w:color w:val="FF0000"/>
+          <w:spacing w:val="-1"/>
+          <w:sz w:val="20"/>
+          <w:szCs w:val="20"/>
+          <w:lang w:val="x-none" w:eastAsia="x-none"/>
+        </w:rPr>
       </w:r>
     </w:p>
     <w:p>
@@ -4600,7 +4592,15 @@
         </w:rPr>
       </w:pPr>
       <w:r>
-        <w:rPr/>
+        <w:rPr>
+          <w:rFonts w:eastAsia="SimSun"/>
+          <w:b/>
+          <w:color w:val="FF0000"/>
+          <w:spacing w:val="-1"/>
+          <w:sz w:val="20"/>
+          <w:szCs w:val="20"/>
+          <w:lang w:val="x-none" w:eastAsia="x-none"/>
+        </w:rPr>
       </w:r>
     </w:p>
     <w:p>
@@ -4619,7 +4619,15 @@
         </w:rPr>
       </w:pPr>
       <w:r>
-        <w:rPr/>
+        <w:rPr>
+          <w:rFonts w:eastAsia="SimSun"/>
+          <w:b/>
+          <w:color w:val="FF0000"/>
+          <w:spacing w:val="-1"/>
+          <w:sz w:val="20"/>
+          <w:szCs w:val="20"/>
+          <w:lang w:val="x-none" w:eastAsia="x-none"/>
+        </w:rPr>
       </w:r>
     </w:p>
     <w:p>
@@ -4638,7 +4646,15 @@
         </w:rPr>
       </w:pPr>
       <w:r>
-        <w:rPr/>
+        <w:rPr>
+          <w:rFonts w:eastAsia="SimSun"/>
+          <w:b/>
+          <w:color w:val="FF0000"/>
+          <w:spacing w:val="-1"/>
+          <w:sz w:val="20"/>
+          <w:szCs w:val="20"/>
+          <w:lang w:val="x-none" w:eastAsia="x-none"/>
+        </w:rPr>
       </w:r>
     </w:p>
     <w:p>
@@ -4657,7 +4673,15 @@
         </w:rPr>
       </w:pPr>
       <w:r>
-        <w:rPr/>
+        <w:rPr>
+          <w:rFonts w:eastAsia="SimSun"/>
+          <w:b/>
+          <w:color w:val="FF0000"/>
+          <w:spacing w:val="-1"/>
+          <w:sz w:val="20"/>
+          <w:szCs w:val="20"/>
+          <w:lang w:val="x-none" w:eastAsia="x-none"/>
+        </w:rPr>
       </w:r>
     </w:p>
     <w:p>
@@ -4676,7 +4700,15 @@
         </w:rPr>
       </w:pPr>
       <w:r>
-        <w:rPr/>
+        <w:rPr>
+          <w:rFonts w:eastAsia="SimSun"/>
+          <w:b/>
+          <w:color w:val="FF0000"/>
+          <w:spacing w:val="-1"/>
+          <w:sz w:val="20"/>
+          <w:szCs w:val="20"/>
+          <w:lang w:val="x-none" w:eastAsia="x-none"/>
+        </w:rPr>
       </w:r>
     </w:p>
     <w:p>
@@ -4695,7 +4727,15 @@
         </w:rPr>
       </w:pPr>
       <w:r>
-        <w:rPr/>
+        <w:rPr>
+          <w:rFonts w:eastAsia="SimSun"/>
+          <w:b/>
+          <w:color w:val="FF0000"/>
+          <w:spacing w:val="-1"/>
+          <w:sz w:val="20"/>
+          <w:szCs w:val="20"/>
+          <w:lang w:val="x-none" w:eastAsia="x-none"/>
+        </w:rPr>
       </w:r>
     </w:p>
     <w:p>
@@ -4714,7 +4754,15 @@
         </w:rPr>
       </w:pPr>
       <w:r>
-        <w:rPr/>
+        <w:rPr>
+          <w:rFonts w:eastAsia="SimSun"/>
+          <w:b/>
+          <w:color w:val="FF0000"/>
+          <w:spacing w:val="-1"/>
+          <w:sz w:val="20"/>
+          <w:szCs w:val="20"/>
+          <w:lang w:val="x-none" w:eastAsia="x-none"/>
+        </w:rPr>
       </w:r>
     </w:p>
     <w:p>
@@ -4733,7 +4781,15 @@
         </w:rPr>
       </w:pPr>
       <w:r>
-        <w:rPr/>
+        <w:rPr>
+          <w:rFonts w:eastAsia="SimSun"/>
+          <w:b/>
+          <w:color w:val="FF0000"/>
+          <w:spacing w:val="-1"/>
+          <w:sz w:val="20"/>
+          <w:szCs w:val="20"/>
+          <w:lang w:val="x-none" w:eastAsia="x-none"/>
+        </w:rPr>
       </w:r>
     </w:p>
     <w:p>
@@ -4752,7 +4808,15 @@
         </w:rPr>
       </w:pPr>
       <w:r>
-        <w:rPr/>
+        <w:rPr>
+          <w:rFonts w:eastAsia="SimSun"/>
+          <w:b/>
+          <w:color w:val="FF0000"/>
+          <w:spacing w:val="-1"/>
+          <w:sz w:val="20"/>
+          <w:szCs w:val="20"/>
+          <w:lang w:val="x-none" w:eastAsia="x-none"/>
+        </w:rPr>
       </w:r>
     </w:p>
     <w:p>
@@ -4771,7 +4835,15 @@
         </w:rPr>
       </w:pPr>
       <w:r>
-        <w:rPr/>
+        <w:rPr>
+          <w:rFonts w:eastAsia="SimSun"/>
+          <w:b/>
+          <w:color w:val="FF0000"/>
+          <w:spacing w:val="-1"/>
+          <w:sz w:val="20"/>
+          <w:szCs w:val="20"/>
+          <w:lang w:val="x-none" w:eastAsia="x-none"/>
+        </w:rPr>
       </w:r>
     </w:p>
     <w:p>
@@ -4790,7 +4862,15 @@
         </w:rPr>
       </w:pPr>
       <w:r>
-        <w:rPr/>
+        <w:rPr>
+          <w:rFonts w:eastAsia="SimSun"/>
+          <w:b/>
+          <w:color w:val="FF0000"/>
+          <w:spacing w:val="-1"/>
+          <w:sz w:val="20"/>
+          <w:szCs w:val="20"/>
+          <w:lang w:val="x-none" w:eastAsia="x-none"/>
+        </w:rPr>
       </w:r>
     </w:p>
     <w:p>
@@ -4809,7 +4889,15 @@
         </w:rPr>
       </w:pPr>
       <w:r>
-        <w:rPr/>
+        <w:rPr>
+          <w:rFonts w:eastAsia="SimSun"/>
+          <w:b/>
+          <w:color w:val="FF0000"/>
+          <w:spacing w:val="-1"/>
+          <w:sz w:val="20"/>
+          <w:szCs w:val="20"/>
+          <w:lang w:val="x-none" w:eastAsia="x-none"/>
+        </w:rPr>
       </w:r>
     </w:p>
     <w:p>
@@ -4828,7 +4916,15 @@
         </w:rPr>
       </w:pPr>
       <w:r>
-        <w:rPr/>
+        <w:rPr>
+          <w:rFonts w:eastAsia="SimSun"/>
+          <w:b/>
+          <w:color w:val="FF0000"/>
+          <w:spacing w:val="-1"/>
+          <w:sz w:val="20"/>
+          <w:szCs w:val="20"/>
+          <w:lang w:val="x-none" w:eastAsia="x-none"/>
+        </w:rPr>
       </w:r>
     </w:p>
     <w:p>
@@ -4847,7 +4943,15 @@
         </w:rPr>
       </w:pPr>
       <w:r>
-        <w:rPr/>
+        <w:rPr>
+          <w:rFonts w:eastAsia="SimSun"/>
+          <w:b/>
+          <w:color w:val="FF0000"/>
+          <w:spacing w:val="-1"/>
+          <w:sz w:val="20"/>
+          <w:szCs w:val="20"/>
+          <w:lang w:val="x-none" w:eastAsia="x-none"/>
+        </w:rPr>
       </w:r>
     </w:p>
     <w:p>
@@ -4866,7 +4970,15 @@
         </w:rPr>
       </w:pPr>
       <w:r>
-        <w:rPr/>
+        <w:rPr>
+          <w:rFonts w:eastAsia="SimSun"/>
+          <w:b/>
+          <w:color w:val="FF0000"/>
+          <w:spacing w:val="-1"/>
+          <w:sz w:val="20"/>
+          <w:szCs w:val="20"/>
+          <w:lang w:val="x-none" w:eastAsia="x-none"/>
+        </w:rPr>
       </w:r>
     </w:p>
     <w:p>
@@ -4885,7 +4997,15 @@
         </w:rPr>
       </w:pPr>
       <w:r>
-        <w:rPr/>
+        <w:rPr>
+          <w:rFonts w:eastAsia="SimSun"/>
+          <w:b/>
+          <w:color w:val="FF0000"/>
+          <w:spacing w:val="-1"/>
+          <w:sz w:val="20"/>
+          <w:szCs w:val="20"/>
+          <w:lang w:val="x-none" w:eastAsia="x-none"/>
+        </w:rPr>
       </w:r>
     </w:p>
     <w:p>
@@ -4904,7 +5024,15 @@
         </w:rPr>
       </w:pPr>
       <w:r>
-        <w:rPr/>
+        <w:rPr>
+          <w:rFonts w:eastAsia="SimSun"/>
+          <w:b/>
+          <w:color w:val="FF0000"/>
+          <w:spacing w:val="-1"/>
+          <w:sz w:val="20"/>
+          <w:szCs w:val="20"/>
+          <w:lang w:val="x-none" w:eastAsia="x-none"/>
+        </w:rPr>
       </w:r>
     </w:p>
     <w:p>
@@ -4923,7 +5051,15 @@
         </w:rPr>
       </w:pPr>
       <w:r>
-        <w:rPr/>
+        <w:rPr>
+          <w:rFonts w:eastAsia="SimSun"/>
+          <w:b/>
+          <w:color w:val="FF0000"/>
+          <w:spacing w:val="-1"/>
+          <w:sz w:val="20"/>
+          <w:szCs w:val="20"/>
+          <w:lang w:val="x-none" w:eastAsia="x-none"/>
+        </w:rPr>
       </w:r>
     </w:p>
     <w:p>
@@ -4942,7 +5078,15 @@
         </w:rPr>
       </w:pPr>
       <w:r>
-        <w:rPr/>
+        <w:rPr>
+          <w:rFonts w:eastAsia="SimSun"/>
+          <w:b/>
+          <w:color w:val="FF0000"/>
+          <w:spacing w:val="-1"/>
+          <w:sz w:val="20"/>
+          <w:szCs w:val="20"/>
+          <w:lang w:val="x-none" w:eastAsia="x-none"/>
+        </w:rPr>
       </w:r>
     </w:p>
     <w:p>
@@ -4961,7 +5105,15 @@
         </w:rPr>
       </w:pPr>
       <w:r>
-        <w:rPr/>
+        <w:rPr>
+          <w:rFonts w:eastAsia="SimSun"/>
+          <w:b/>
+          <w:color w:val="FF0000"/>
+          <w:spacing w:val="-1"/>
+          <w:sz w:val="20"/>
+          <w:szCs w:val="20"/>
+          <w:lang w:val="x-none" w:eastAsia="x-none"/>
+        </w:rPr>
       </w:r>
     </w:p>
     <w:p>
@@ -4980,7 +5132,15 @@
         </w:rPr>
       </w:pPr>
       <w:r>
-        <w:rPr/>
+        <w:rPr>
+          <w:rFonts w:eastAsia="SimSun"/>
+          <w:b/>
+          <w:color w:val="FF0000"/>
+          <w:spacing w:val="-1"/>
+          <w:sz w:val="20"/>
+          <w:szCs w:val="20"/>
+          <w:lang w:val="x-none" w:eastAsia="x-none"/>
+        </w:rPr>
       </w:r>
     </w:p>
     <w:p>
@@ -4999,7 +5159,15 @@
         </w:rPr>
       </w:pPr>
       <w:r>
-        <w:rPr/>
+        <w:rPr>
+          <w:rFonts w:eastAsia="SimSun"/>
+          <w:b/>
+          <w:color w:val="FF0000"/>
+          <w:spacing w:val="-1"/>
+          <w:sz w:val="20"/>
+          <w:szCs w:val="20"/>
+          <w:lang w:val="x-none" w:eastAsia="x-none"/>
+        </w:rPr>
       </w:r>
     </w:p>
     <w:p>
@@ -5018,7 +5186,15 @@
         </w:rPr>
       </w:pPr>
       <w:r>
-        <w:rPr/>
+        <w:rPr>
+          <w:rFonts w:eastAsia="SimSun"/>
+          <w:b/>
+          <w:color w:val="FF0000"/>
+          <w:spacing w:val="-1"/>
+          <w:sz w:val="20"/>
+          <w:szCs w:val="20"/>
+          <w:lang w:val="x-none" w:eastAsia="x-none"/>
+        </w:rPr>
       </w:r>
     </w:p>
     <w:p>
@@ -5037,7 +5213,15 @@
         </w:rPr>
       </w:pPr>
       <w:r>
-        <w:rPr/>
+        <w:rPr>
+          <w:rFonts w:eastAsia="SimSun"/>
+          <w:b/>
+          <w:color w:val="FF0000"/>
+          <w:spacing w:val="-1"/>
+          <w:sz w:val="20"/>
+          <w:szCs w:val="20"/>
+          <w:lang w:val="x-none" w:eastAsia="x-none"/>
+        </w:rPr>
       </w:r>
     </w:p>
     <w:p>
@@ -5056,7 +5240,15 @@
         </w:rPr>
       </w:pPr>
       <w:r>
-        <w:rPr/>
+        <w:rPr>
+          <w:rFonts w:eastAsia="SimSun"/>
+          <w:b/>
+          <w:color w:val="FF0000"/>
+          <w:spacing w:val="-1"/>
+          <w:sz w:val="20"/>
+          <w:szCs w:val="20"/>
+          <w:lang w:val="x-none" w:eastAsia="x-none"/>
+        </w:rPr>
       </w:r>
     </w:p>
     <w:p>
@@ -5075,7 +5267,15 @@
         </w:rPr>
       </w:pPr>
       <w:r>
-        <w:rPr/>
+        <w:rPr>
+          <w:rFonts w:eastAsia="SimSun"/>
+          <w:b/>
+          <w:color w:val="FF0000"/>
+          <w:spacing w:val="-1"/>
+          <w:sz w:val="20"/>
+          <w:szCs w:val="20"/>
+          <w:lang w:val="x-none" w:eastAsia="x-none"/>
+        </w:rPr>
       </w:r>
     </w:p>
     <w:p>
@@ -5094,7 +5294,15 @@
         </w:rPr>
       </w:pPr>
       <w:r>
-        <w:rPr/>
+        <w:rPr>
+          <w:rFonts w:eastAsia="SimSun"/>
+          <w:b/>
+          <w:color w:val="FF0000"/>
+          <w:spacing w:val="-1"/>
+          <w:sz w:val="20"/>
+          <w:szCs w:val="20"/>
+          <w:lang w:val="x-none" w:eastAsia="x-none"/>
+        </w:rPr>
       </w:r>
     </w:p>
     <w:p>
@@ -5113,7 +5321,15 @@
         </w:rPr>
       </w:pPr>
       <w:r>
-        <w:rPr/>
+        <w:rPr>
+          <w:rFonts w:eastAsia="SimSun"/>
+          <w:b/>
+          <w:color w:val="FF0000"/>
+          <w:spacing w:val="-1"/>
+          <w:sz w:val="20"/>
+          <w:szCs w:val="20"/>
+          <w:lang w:val="x-none" w:eastAsia="x-none"/>
+        </w:rPr>
       </w:r>
     </w:p>
     <w:p>
@@ -5132,7 +5348,15 @@
         </w:rPr>
       </w:pPr>
       <w:r>
-        <w:rPr/>
+        <w:rPr>
+          <w:rFonts w:eastAsia="SimSun"/>
+          <w:b/>
+          <w:color w:val="FF0000"/>
+          <w:spacing w:val="-1"/>
+          <w:sz w:val="20"/>
+          <w:szCs w:val="20"/>
+          <w:lang w:val="x-none" w:eastAsia="x-none"/>
+        </w:rPr>
       </w:r>
     </w:p>
     <w:p>
@@ -5151,7 +5375,15 @@
         </w:rPr>
       </w:pPr>
       <w:r>
-        <w:rPr/>
+        <w:rPr>
+          <w:rFonts w:eastAsia="SimSun"/>
+          <w:b/>
+          <w:color w:val="FF0000"/>
+          <w:spacing w:val="-1"/>
+          <w:sz w:val="20"/>
+          <w:szCs w:val="20"/>
+          <w:lang w:val="x-none" w:eastAsia="x-none"/>
+        </w:rPr>
       </w:r>
     </w:p>
     <w:p>
@@ -5170,7 +5402,15 @@
         </w:rPr>
       </w:pPr>
       <w:r>
-        <w:rPr/>
+        <w:rPr>
+          <w:rFonts w:eastAsia="SimSun"/>
+          <w:b/>
+          <w:color w:val="FF0000"/>
+          <w:spacing w:val="-1"/>
+          <w:sz w:val="20"/>
+          <w:szCs w:val="20"/>
+          <w:lang w:val="x-none" w:eastAsia="x-none"/>
+        </w:rPr>
       </w:r>
     </w:p>
     <w:p>
@@ -5189,7 +5429,15 @@
         </w:rPr>
       </w:pPr>
       <w:r>
-        <w:rPr/>
+        <w:rPr>
+          <w:rFonts w:eastAsia="SimSun"/>
+          <w:b/>
+          <w:color w:val="FF0000"/>
+          <w:spacing w:val="-1"/>
+          <w:sz w:val="20"/>
+          <w:szCs w:val="20"/>
+          <w:lang w:val="x-none" w:eastAsia="x-none"/>
+        </w:rPr>
       </w:r>
     </w:p>
     <w:p>
@@ -5208,7 +5456,15 @@
         </w:rPr>
       </w:pPr>
       <w:r>
-        <w:rPr/>
+        <w:rPr>
+          <w:rFonts w:eastAsia="SimSun"/>
+          <w:b/>
+          <w:color w:val="FF0000"/>
+          <w:spacing w:val="-1"/>
+          <w:sz w:val="20"/>
+          <w:szCs w:val="20"/>
+          <w:lang w:val="x-none" w:eastAsia="x-none"/>
+        </w:rPr>
       </w:r>
     </w:p>
     <w:p>
@@ -5227,7 +5483,15 @@
         </w:rPr>
       </w:pPr>
       <w:r>
-        <w:rPr/>
+        <w:rPr>
+          <w:rFonts w:eastAsia="SimSun"/>
+          <w:b/>
+          <w:color w:val="FF0000"/>
+          <w:spacing w:val="-1"/>
+          <w:sz w:val="20"/>
+          <w:szCs w:val="20"/>
+          <w:lang w:val="x-none" w:eastAsia="x-none"/>
+        </w:rPr>
       </w:r>
     </w:p>
     <w:p>
@@ -5246,7 +5510,15 @@
         </w:rPr>
       </w:pPr>
       <w:r>
-        <w:rPr/>
+        <w:rPr>
+          <w:rFonts w:eastAsia="SimSun"/>
+          <w:b/>
+          <w:color w:val="FF0000"/>
+          <w:spacing w:val="-1"/>
+          <w:sz w:val="20"/>
+          <w:szCs w:val="20"/>
+          <w:lang w:val="x-none" w:eastAsia="x-none"/>
+        </w:rPr>
       </w:r>
     </w:p>
     <w:p>
@@ -5265,7 +5537,15 @@
         </w:rPr>
       </w:pPr>
       <w:r>
-        <w:rPr/>
+        <w:rPr>
+          <w:rFonts w:eastAsia="SimSun"/>
+          <w:b/>
+          <w:color w:val="FF0000"/>
+          <w:spacing w:val="-1"/>
+          <w:sz w:val="20"/>
+          <w:szCs w:val="20"/>
+          <w:lang w:val="x-none" w:eastAsia="x-none"/>
+        </w:rPr>
       </w:r>
     </w:p>
     <w:p>
@@ -5284,7 +5564,15 @@
         </w:rPr>
       </w:pPr>
       <w:r>
-        <w:rPr/>
+        <w:rPr>
+          <w:rFonts w:eastAsia="SimSun"/>
+          <w:b/>
+          <w:color w:val="FF0000"/>
+          <w:spacing w:val="-1"/>
+          <w:sz w:val="20"/>
+          <w:szCs w:val="20"/>
+          <w:lang w:val="x-none" w:eastAsia="x-none"/>
+        </w:rPr>
       </w:r>
     </w:p>
     <w:p>
@@ -5303,7 +5591,15 @@
         </w:rPr>
       </w:pPr>
       <w:r>
-        <w:rPr/>
+        <w:rPr>
+          <w:rFonts w:eastAsia="SimSun"/>
+          <w:b/>
+          <w:color w:val="FF0000"/>
+          <w:spacing w:val="-1"/>
+          <w:sz w:val="20"/>
+          <w:szCs w:val="20"/>
+          <w:lang w:val="x-none" w:eastAsia="x-none"/>
+        </w:rPr>
       </w:r>
     </w:p>
     <w:p>
@@ -5322,7 +5618,15 @@
         </w:rPr>
       </w:pPr>
       <w:r>
-        <w:rPr/>
+        <w:rPr>
+          <w:rFonts w:eastAsia="SimSun"/>
+          <w:b/>
+          <w:color w:val="FF0000"/>
+          <w:spacing w:val="-1"/>
+          <w:sz w:val="20"/>
+          <w:szCs w:val="20"/>
+          <w:lang w:val="x-none" w:eastAsia="x-none"/>
+        </w:rPr>
       </w:r>
     </w:p>
     <w:p>
@@ -5341,7 +5645,15 @@
         </w:rPr>
       </w:pPr>
       <w:r>
-        <w:rPr/>
+        <w:rPr>
+          <w:rFonts w:eastAsia="SimSun"/>
+          <w:b/>
+          <w:color w:val="FF0000"/>
+          <w:spacing w:val="-1"/>
+          <w:sz w:val="20"/>
+          <w:szCs w:val="20"/>
+          <w:lang w:val="x-none" w:eastAsia="x-none"/>
+        </w:rPr>
       </w:r>
     </w:p>
     <w:p>
@@ -5360,7 +5672,15 @@
         </w:rPr>
       </w:pPr>
       <w:r>
-        <w:rPr/>
+        <w:rPr>
+          <w:rFonts w:eastAsia="SimSun"/>
+          <w:b/>
+          <w:color w:val="FF0000"/>
+          <w:spacing w:val="-1"/>
+          <w:sz w:val="20"/>
+          <w:szCs w:val="20"/>
+          <w:lang w:val="x-none" w:eastAsia="x-none"/>
+        </w:rPr>
       </w:r>
     </w:p>
     <w:p>
@@ -5379,7 +5699,15 @@
         </w:rPr>
       </w:pPr>
       <w:r>
-        <w:rPr/>
+        <w:rPr>
+          <w:rFonts w:eastAsia="SimSun"/>
+          <w:b/>
+          <w:color w:val="FF0000"/>
+          <w:spacing w:val="-1"/>
+          <w:sz w:val="20"/>
+          <w:szCs w:val="20"/>
+          <w:lang w:val="x-none" w:eastAsia="x-none"/>
+        </w:rPr>
       </w:r>
     </w:p>
     <w:p>
@@ -5398,7 +5726,15 @@
         </w:rPr>
       </w:pPr>
       <w:r>
-        <w:rPr/>
+        <w:rPr>
+          <w:rFonts w:eastAsia="SimSun"/>
+          <w:b/>
+          <w:color w:val="FF0000"/>
+          <w:spacing w:val="-1"/>
+          <w:sz w:val="20"/>
+          <w:szCs w:val="20"/>
+          <w:lang w:val="x-none" w:eastAsia="x-none"/>
+        </w:rPr>
       </w:r>
     </w:p>
     <w:p>
@@ -5417,7 +5753,15 @@
         </w:rPr>
       </w:pPr>
       <w:r>
-        <w:rPr/>
+        <w:rPr>
+          <w:rFonts w:eastAsia="SimSun"/>
+          <w:b/>
+          <w:color w:val="FF0000"/>
+          <w:spacing w:val="-1"/>
+          <w:sz w:val="20"/>
+          <w:szCs w:val="20"/>
+          <w:lang w:val="x-none" w:eastAsia="x-none"/>
+        </w:rPr>
       </w:r>
     </w:p>
     <w:p>
@@ -5436,7 +5780,15 @@
         </w:rPr>
       </w:pPr>
       <w:r>
-        <w:rPr/>
+        <w:rPr>
+          <w:rFonts w:eastAsia="SimSun"/>
+          <w:b/>
+          <w:color w:val="FF0000"/>
+          <w:spacing w:val="-1"/>
+          <w:sz w:val="20"/>
+          <w:szCs w:val="20"/>
+          <w:lang w:val="x-none" w:eastAsia="x-none"/>
+        </w:rPr>
       </w:r>
     </w:p>
     <w:p>
@@ -5455,7 +5807,15 @@
         </w:rPr>
       </w:pPr>
       <w:r>
-        <w:rPr/>
+        <w:rPr>
+          <w:rFonts w:eastAsia="SimSun"/>
+          <w:b/>
+          <w:color w:val="FF0000"/>
+          <w:spacing w:val="-1"/>
+          <w:sz w:val="20"/>
+          <w:szCs w:val="20"/>
+          <w:lang w:val="x-none" w:eastAsia="x-none"/>
+        </w:rPr>
       </w:r>
     </w:p>
     <w:p>
@@ -5474,7 +5834,15 @@
         </w:rPr>
       </w:pPr>
       <w:r>
-        <w:rPr/>
+        <w:rPr>
+          <w:rFonts w:eastAsia="SimSun"/>
+          <w:b/>
+          <w:color w:val="FF0000"/>
+          <w:spacing w:val="-1"/>
+          <w:sz w:val="20"/>
+          <w:szCs w:val="20"/>
+          <w:lang w:val="x-none" w:eastAsia="x-none"/>
+        </w:rPr>
       </w:r>
     </w:p>
     <w:p>
@@ -5493,7 +5861,15 @@
         </w:rPr>
       </w:pPr>
       <w:r>
-        <w:rPr/>
+        <w:rPr>
+          <w:rFonts w:eastAsia="SimSun"/>
+          <w:b/>
+          <w:color w:val="FF0000"/>
+          <w:spacing w:val="-1"/>
+          <w:sz w:val="20"/>
+          <w:szCs w:val="20"/>
+          <w:lang w:val="x-none" w:eastAsia="x-none"/>
+        </w:rPr>
       </w:r>
     </w:p>
     <w:p>
@@ -5512,7 +5888,15 @@
         </w:rPr>
       </w:pPr>
       <w:r>
-        <w:rPr/>
+        <w:rPr>
+          <w:rFonts w:eastAsia="SimSun"/>
+          <w:b/>
+          <w:color w:val="FF0000"/>
+          <w:spacing w:val="-1"/>
+          <w:sz w:val="20"/>
+          <w:szCs w:val="20"/>
+          <w:lang w:val="x-none" w:eastAsia="x-none"/>
+        </w:rPr>
       </w:r>
     </w:p>
     <w:p>
@@ -5531,7 +5915,15 @@
         </w:rPr>
       </w:pPr>
       <w:r>
-        <w:rPr/>
+        <w:rPr>
+          <w:rFonts w:eastAsia="SimSun"/>
+          <w:b/>
+          <w:color w:val="FF0000"/>
+          <w:spacing w:val="-1"/>
+          <w:sz w:val="20"/>
+          <w:szCs w:val="20"/>
+          <w:lang w:val="x-none" w:eastAsia="x-none"/>
+        </w:rPr>
       </w:r>
     </w:p>
     <w:p>
@@ -5550,7 +5942,15 @@
         </w:rPr>
       </w:pPr>
       <w:r>
-        <w:rPr/>
+        <w:rPr>
+          <w:rFonts w:eastAsia="SimSun"/>
+          <w:b/>
+          <w:color w:val="FF0000"/>
+          <w:spacing w:val="-1"/>
+          <w:sz w:val="20"/>
+          <w:szCs w:val="20"/>
+          <w:lang w:val="x-none" w:eastAsia="x-none"/>
+        </w:rPr>
       </w:r>
     </w:p>
     <w:p>
@@ -5569,7 +5969,15 @@
         </w:rPr>
       </w:pPr>
       <w:r>
-        <w:rPr/>
+        <w:rPr>
+          <w:rFonts w:eastAsia="SimSun"/>
+          <w:b/>
+          <w:color w:val="FF0000"/>
+          <w:spacing w:val="-1"/>
+          <w:sz w:val="20"/>
+          <w:szCs w:val="20"/>
+          <w:lang w:val="x-none" w:eastAsia="x-none"/>
+        </w:rPr>
       </w:r>
     </w:p>
     <w:p>
@@ -5588,7 +5996,15 @@
         </w:rPr>
       </w:pPr>
       <w:r>
-        <w:rPr/>
+        <w:rPr>
+          <w:rFonts w:eastAsia="SimSun"/>
+          <w:b/>
+          <w:color w:val="FF0000"/>
+          <w:spacing w:val="-1"/>
+          <w:sz w:val="20"/>
+          <w:szCs w:val="20"/>
+          <w:lang w:val="x-none" w:eastAsia="x-none"/>
+        </w:rPr>
       </w:r>
     </w:p>
     <w:p>
@@ -5607,7 +6023,15 @@
         </w:rPr>
       </w:pPr>
       <w:r>
-        <w:rPr/>
+        <w:rPr>
+          <w:rFonts w:eastAsia="SimSun"/>
+          <w:b/>
+          <w:color w:val="FF0000"/>
+          <w:spacing w:val="-1"/>
+          <w:sz w:val="20"/>
+          <w:szCs w:val="20"/>
+          <w:lang w:val="x-none" w:eastAsia="x-none"/>
+        </w:rPr>
       </w:r>
     </w:p>
     <w:p>
@@ -5626,7 +6050,15 @@
         </w:rPr>
       </w:pPr>
       <w:r>
-        <w:rPr/>
+        <w:rPr>
+          <w:rFonts w:eastAsia="SimSun"/>
+          <w:b/>
+          <w:color w:val="FF0000"/>
+          <w:spacing w:val="-1"/>
+          <w:sz w:val="20"/>
+          <w:szCs w:val="20"/>
+          <w:lang w:val="x-none" w:eastAsia="x-none"/>
+        </w:rPr>
       </w:r>
     </w:p>
     <w:p>
@@ -5645,7 +6077,15 @@
         </w:rPr>
       </w:pPr>
       <w:r>
-        <w:rPr/>
+        <w:rPr>
+          <w:rFonts w:eastAsia="SimSun"/>
+          <w:b/>
+          <w:color w:val="FF0000"/>
+          <w:spacing w:val="-1"/>
+          <w:sz w:val="20"/>
+          <w:szCs w:val="20"/>
+          <w:lang w:val="x-none" w:eastAsia="x-none"/>
+        </w:rPr>
       </w:r>
     </w:p>
     <w:p>
@@ -5664,7 +6104,15 @@
         </w:rPr>
       </w:pPr>
       <w:r>
-        <w:rPr/>
+        <w:rPr>
+          <w:rFonts w:eastAsia="SimSun"/>
+          <w:b/>
+          <w:color w:val="FF0000"/>
+          <w:spacing w:val="-1"/>
+          <w:sz w:val="20"/>
+          <w:szCs w:val="20"/>
+          <w:lang w:val="x-none" w:eastAsia="x-none"/>
+        </w:rPr>
       </w:r>
     </w:p>
     <w:p>
@@ -5683,7 +6131,15 @@
         </w:rPr>
       </w:pPr>
       <w:r>
-        <w:rPr/>
+        <w:rPr>
+          <w:rFonts w:eastAsia="SimSun"/>
+          <w:b/>
+          <w:color w:val="FF0000"/>
+          <w:spacing w:val="-1"/>
+          <w:sz w:val="20"/>
+          <w:szCs w:val="20"/>
+          <w:lang w:val="x-none" w:eastAsia="x-none"/>
+        </w:rPr>
       </w:r>
     </w:p>
     <w:p>
@@ -5702,7 +6158,15 @@
         </w:rPr>
       </w:pPr>
       <w:r>
-        <w:rPr/>
+        <w:rPr>
+          <w:rFonts w:eastAsia="SimSun"/>
+          <w:b/>
+          <w:color w:val="FF0000"/>
+          <w:spacing w:val="-1"/>
+          <w:sz w:val="20"/>
+          <w:szCs w:val="20"/>
+          <w:lang w:val="x-none" w:eastAsia="x-none"/>
+        </w:rPr>
       </w:r>
     </w:p>
     <w:p>
@@ -5721,7 +6185,15 @@
         </w:rPr>
       </w:pPr>
       <w:r>
-        <w:rPr/>
+        <w:rPr>
+          <w:rFonts w:eastAsia="SimSun"/>
+          <w:b/>
+          <w:color w:val="FF0000"/>
+          <w:spacing w:val="-1"/>
+          <w:sz w:val="20"/>
+          <w:szCs w:val="20"/>
+          <w:lang w:val="x-none" w:eastAsia="x-none"/>
+        </w:rPr>
       </w:r>
     </w:p>
     <w:p>
@@ -5740,7 +6212,15 @@
         </w:rPr>
       </w:pPr>
       <w:r>
-        <w:rPr/>
+        <w:rPr>
+          <w:rFonts w:eastAsia="SimSun"/>
+          <w:b/>
+          <w:color w:val="FF0000"/>
+          <w:spacing w:val="-1"/>
+          <w:sz w:val="20"/>
+          <w:szCs w:val="20"/>
+          <w:lang w:val="x-none" w:eastAsia="x-none"/>
+        </w:rPr>
       </w:r>
     </w:p>
     <w:p>
@@ -5759,7 +6239,15 @@
         </w:rPr>
       </w:pPr>
       <w:r>
-        <w:rPr/>
+        <w:rPr>
+          <w:rFonts w:eastAsia="SimSun"/>
+          <w:b/>
+          <w:color w:val="FF0000"/>
+          <w:spacing w:val="-1"/>
+          <w:sz w:val="20"/>
+          <w:szCs w:val="20"/>
+          <w:lang w:val="x-none" w:eastAsia="x-none"/>
+        </w:rPr>
       </w:r>
     </w:p>
     <w:p>
@@ -5778,7 +6266,15 @@
         </w:rPr>
       </w:pPr>
       <w:r>
-        <w:rPr/>
+        <w:rPr>
+          <w:rFonts w:eastAsia="SimSun"/>
+          <w:b/>
+          <w:color w:val="FF0000"/>
+          <w:spacing w:val="-1"/>
+          <w:sz w:val="20"/>
+          <w:szCs w:val="20"/>
+          <w:lang w:val="x-none" w:eastAsia="x-none"/>
+        </w:rPr>
       </w:r>
     </w:p>
     <w:p>
@@ -5797,7 +6293,15 @@
         </w:rPr>
       </w:pPr>
       <w:r>
-        <w:rPr/>
+        <w:rPr>
+          <w:rFonts w:eastAsia="SimSun"/>
+          <w:b/>
+          <w:color w:val="FF0000"/>
+          <w:spacing w:val="-1"/>
+          <w:sz w:val="20"/>
+          <w:szCs w:val="20"/>
+          <w:lang w:val="x-none" w:eastAsia="x-none"/>
+        </w:rPr>
       </w:r>
     </w:p>
     <w:p>
@@ -5817,7 +6321,14 @@
         </w:rPr>
       </w:pPr>
       <w:r>
-        <w:rPr/>
+        <w:rPr>
+          <w:b w:val="false"/>
+          <w:bCs w:val="false"/>
+          <w:i w:val="false"/>
+          <w:iCs/>
+          <w:sz w:val="20"/>
+          <w:szCs w:val="20"/>
+        </w:rPr>
       </w:r>
     </w:p>
     <w:p>
@@ -5827,6 +6338,27 @@
           <w:pgSz w:w="11906" w:h="16838"/>
           <w:pgMar w:left="893" w:right="893" w:header="0" w:top="540" w:footer="720" w:bottom="1440" w:gutter="0"/>
           <w:cols w:num="2" w:space="360" w:equalWidth="true" w:sep="false"/>
+          <w:formProt w:val="false"/>
+          <w:textDirection w:val="lrTb"/>
+          <w:docGrid w:type="default" w:linePitch="360" w:charSpace="16384"/>
+        </w:sectPr>
+      </w:pPr>
+    </w:p>
+    <w:p>
+      <w:pPr>
+        <w:pStyle w:val="Normal"/>
+        <w:rPr/>
+      </w:pPr>
+      <w:r>
+        <w:rPr/>
+      </w:r>
+    </w:p>
+    <w:p>
+      <w:pPr>
+        <w:sectPr>
+          <w:type w:val="continuous"/>
+          <w:pgSz w:w="11906" w:h="16838"/>
+          <w:pgMar w:left="893" w:right="893" w:header="0" w:top="540" w:footer="720" w:bottom="1440" w:gutter="0"/>
           <w:formProt w:val="false"/>
           <w:textDirection w:val="lrTb"/>
           <w:docGrid w:type="default" w:linePitch="360" w:charSpace="16384"/>
@@ -6500,7 +7032,6 @@
         </w:tabs>
         <w:ind w:left="720" w:hanging="360"/>
       </w:pPr>
-      <w:rPr/>
     </w:lvl>
     <w:lvl w:ilvl="1">
       <w:start w:val="1"/>
@@ -6746,6 +7277,7 @@
       </w:pPr>
       <w:rPr>
         <w:rFonts w:ascii="Wingdings" w:hAnsi="Wingdings" w:cs="Wingdings" w:hint="default"/>
+        <w:rFonts w:cs="Wingdings"/>
       </w:rPr>
     </w:lvl>
     <w:lvl w:ilvl="3">
@@ -6758,6 +7290,7 @@
       </w:pPr>
       <w:rPr>
         <w:rFonts w:ascii="Symbol" w:hAnsi="Symbol" w:cs="Symbol" w:hint="default"/>
+        <w:rFonts w:cs="Symbol"/>
       </w:rPr>
     </w:lvl>
     <w:lvl w:ilvl="4">
@@ -6783,6 +7316,7 @@
       </w:pPr>
       <w:rPr>
         <w:rFonts w:ascii="Wingdings" w:hAnsi="Wingdings" w:cs="Wingdings" w:hint="default"/>
+        <w:rFonts w:cs="Wingdings"/>
       </w:rPr>
     </w:lvl>
     <w:lvl w:ilvl="6">
@@ -6795,6 +7329,7 @@
       </w:pPr>
       <w:rPr>
         <w:rFonts w:ascii="Symbol" w:hAnsi="Symbol" w:cs="Symbol" w:hint="default"/>
+        <w:rFonts w:cs="Symbol"/>
       </w:rPr>
     </w:lvl>
     <w:lvl w:ilvl="7">
@@ -6820,6 +7355,7 @@
       </w:pPr>
       <w:rPr>
         <w:rFonts w:ascii="Wingdings" w:hAnsi="Wingdings" w:cs="Wingdings" w:hint="default"/>
+        <w:rFonts w:cs="Wingdings"/>
       </w:rPr>
     </w:lvl>
   </w:abstractNum>
@@ -8401,6 +8937,347 @@
     <w:qFormat/>
     <w:rPr/>
   </w:style>
+  <w:style w:type="character" w:styleId="ListLabel102">
+    <w:name w:val="ListLabel 102"/>
+    <w:qFormat/>
+    <w:rPr>
+      <w:rFonts w:cs="Times New Roman"/>
+      <w:caps w:val="false"/>
+      <w:smallCaps w:val="false"/>
+      <w:strike w:val="false"/>
+      <w:dstrike w:val="false"/>
+      <w:vanish w:val="false"/>
+      <w:color w:val="auto"/>
+      <w:position w:val="0"/>
+      <w:sz w:val="20"/>
+      <w:sz w:val="20"/>
+      <w:szCs w:val="20"/>
+      <w:vertAlign w:val="baseline"/>
+    </w:rPr>
+  </w:style>
+  <w:style w:type="character" w:styleId="ListLabel103">
+    <w:name w:val="ListLabel 103"/>
+    <w:qFormat/>
+    <w:rPr>
+      <w:rFonts w:cs="Times New Roman"/>
+      <w:b w:val="false"/>
+      <w:bCs w:val="false"/>
+      <w:i/>
+      <w:iCs/>
+      <w:caps w:val="false"/>
+      <w:smallCaps w:val="false"/>
+      <w:strike w:val="false"/>
+      <w:dstrike w:val="false"/>
+      <w:vanish w:val="false"/>
+      <w:color w:val="auto"/>
+      <w:position w:val="0"/>
+      <w:sz w:val="20"/>
+      <w:sz w:val="20"/>
+      <w:szCs w:val="20"/>
+      <w:vertAlign w:val="baseline"/>
+    </w:rPr>
+  </w:style>
+  <w:style w:type="character" w:styleId="ListLabel104">
+    <w:name w:val="ListLabel 104"/>
+    <w:qFormat/>
+    <w:rPr>
+      <w:rFonts w:cs="Times New Roman"/>
+      <w:b w:val="false"/>
+      <w:bCs w:val="false"/>
+      <w:i/>
+      <w:iCs/>
+      <w:caps w:val="false"/>
+      <w:smallCaps w:val="false"/>
+      <w:strike w:val="false"/>
+      <w:dstrike w:val="false"/>
+      <w:vanish w:val="false"/>
+      <w:color w:val="auto"/>
+      <w:position w:val="0"/>
+      <w:sz w:val="20"/>
+      <w:sz w:val="20"/>
+      <w:szCs w:val="20"/>
+      <w:vertAlign w:val="baseline"/>
+    </w:rPr>
+  </w:style>
+  <w:style w:type="character" w:styleId="ListLabel105">
+    <w:name w:val="ListLabel 105"/>
+    <w:qFormat/>
+    <w:rPr>
+      <w:rFonts w:cs="Times New Roman"/>
+      <w:b w:val="false"/>
+      <w:bCs w:val="false"/>
+      <w:i/>
+      <w:iCs/>
+      <w:sz w:val="20"/>
+      <w:szCs w:val="20"/>
+    </w:rPr>
+  </w:style>
+  <w:style w:type="character" w:styleId="ListLabel106">
+    <w:name w:val="ListLabel 106"/>
+    <w:qFormat/>
+    <w:rPr>
+      <w:rFonts w:cs="Times New Roman"/>
+      <w:b w:val="false"/>
+      <w:bCs w:val="false"/>
+      <w:i w:val="false"/>
+      <w:iCs w:val="false"/>
+      <w:color w:val="auto"/>
+      <w:sz w:val="16"/>
+      <w:szCs w:val="16"/>
+    </w:rPr>
+  </w:style>
+  <w:style w:type="character" w:styleId="ListLabel107">
+    <w:name w:val="ListLabel 107"/>
+    <w:qFormat/>
+    <w:rPr>
+      <w:rFonts w:cs="Times New Roman"/>
+    </w:rPr>
+  </w:style>
+  <w:style w:type="character" w:styleId="ListLabel108">
+    <w:name w:val="ListLabel 108"/>
+    <w:qFormat/>
+    <w:rPr>
+      <w:rFonts w:cs="Times New Roman"/>
+    </w:rPr>
+  </w:style>
+  <w:style w:type="character" w:styleId="ListLabel109">
+    <w:name w:val="ListLabel 109"/>
+    <w:qFormat/>
+    <w:rPr>
+      <w:rFonts w:cs="Times New Roman"/>
+    </w:rPr>
+  </w:style>
+  <w:style w:type="character" w:styleId="ListLabel110">
+    <w:name w:val="ListLabel 110"/>
+    <w:qFormat/>
+    <w:rPr>
+      <w:rFonts w:cs="Times New Roman"/>
+    </w:rPr>
+  </w:style>
+  <w:style w:type="character" w:styleId="ListLabel111">
+    <w:name w:val="ListLabel 111"/>
+    <w:qFormat/>
+    <w:rPr>
+      <w:rFonts w:cs="Times New Roman"/>
+    </w:rPr>
+  </w:style>
+  <w:style w:type="character" w:styleId="ListLabel112">
+    <w:name w:val="ListLabel 112"/>
+    <w:qFormat/>
+    <w:rPr>
+      <w:rFonts w:cs="Times New Roman"/>
+    </w:rPr>
+  </w:style>
+  <w:style w:type="character" w:styleId="ListLabel113">
+    <w:name w:val="ListLabel 113"/>
+    <w:qFormat/>
+    <w:rPr>
+      <w:rFonts w:cs="Times New Roman"/>
+    </w:rPr>
+  </w:style>
+  <w:style w:type="character" w:styleId="ListLabel114">
+    <w:name w:val="ListLabel 114"/>
+    <w:qFormat/>
+    <w:rPr>
+      <w:rFonts w:cs="Times New Roman"/>
+    </w:rPr>
+  </w:style>
+  <w:style w:type="character" w:styleId="ListLabel115">
+    <w:name w:val="ListLabel 115"/>
+    <w:qFormat/>
+    <w:rPr>
+      <w:rFonts w:cs="Times New Roman"/>
+      <w:caps w:val="false"/>
+      <w:smallCaps w:val="false"/>
+      <w:strike w:val="false"/>
+      <w:dstrike w:val="false"/>
+      <w:vanish w:val="false"/>
+      <w:color w:val="auto"/>
+      <w:position w:val="0"/>
+      <w:sz w:val="20"/>
+      <w:sz w:val="20"/>
+      <w:szCs w:val="20"/>
+      <w:vertAlign w:val="baseline"/>
+    </w:rPr>
+  </w:style>
+  <w:style w:type="character" w:styleId="ListLabel116">
+    <w:name w:val="ListLabel 116"/>
+    <w:qFormat/>
+    <w:rPr>
+      <w:rFonts w:cs="Times New Roman"/>
+      <w:b w:val="false"/>
+      <w:bCs w:val="false"/>
+      <w:i/>
+      <w:iCs/>
+      <w:caps w:val="false"/>
+      <w:smallCaps w:val="false"/>
+      <w:strike w:val="false"/>
+      <w:dstrike w:val="false"/>
+      <w:vanish w:val="false"/>
+      <w:color w:val="auto"/>
+      <w:position w:val="0"/>
+      <w:sz w:val="20"/>
+      <w:sz w:val="20"/>
+      <w:szCs w:val="20"/>
+      <w:vertAlign w:val="baseline"/>
+    </w:rPr>
+  </w:style>
+  <w:style w:type="character" w:styleId="ListLabel117">
+    <w:name w:val="ListLabel 117"/>
+    <w:qFormat/>
+    <w:rPr>
+      <w:rFonts w:cs="Times New Roman"/>
+      <w:b w:val="false"/>
+      <w:bCs w:val="false"/>
+      <w:i/>
+      <w:iCs/>
+      <w:caps w:val="false"/>
+      <w:smallCaps w:val="false"/>
+      <w:strike w:val="false"/>
+      <w:dstrike w:val="false"/>
+      <w:vanish w:val="false"/>
+      <w:color w:val="auto"/>
+      <w:position w:val="0"/>
+      <w:sz w:val="20"/>
+      <w:sz w:val="20"/>
+      <w:szCs w:val="20"/>
+      <w:vertAlign w:val="baseline"/>
+    </w:rPr>
+  </w:style>
+  <w:style w:type="character" w:styleId="ListLabel118">
+    <w:name w:val="ListLabel 118"/>
+    <w:qFormat/>
+    <w:rPr>
+      <w:rFonts w:cs="Times New Roman"/>
+      <w:b w:val="false"/>
+      <w:bCs w:val="false"/>
+      <w:i/>
+      <w:iCs/>
+      <w:sz w:val="20"/>
+      <w:szCs w:val="20"/>
+    </w:rPr>
+  </w:style>
+  <w:style w:type="character" w:styleId="ListLabel119">
+    <w:name w:val="ListLabel 119"/>
+    <w:qFormat/>
+    <w:rPr>
+      <w:rFonts w:cs="Times New Roman"/>
+    </w:rPr>
+  </w:style>
+  <w:style w:type="character" w:styleId="ListLabel120">
+    <w:name w:val="ListLabel 120"/>
+    <w:qFormat/>
+    <w:rPr>
+      <w:rFonts w:cs="Times New Roman"/>
+    </w:rPr>
+  </w:style>
+  <w:style w:type="character" w:styleId="ListLabel121">
+    <w:name w:val="ListLabel 121"/>
+    <w:qFormat/>
+    <w:rPr>
+      <w:rFonts w:cs="Times New Roman"/>
+    </w:rPr>
+  </w:style>
+  <w:style w:type="character" w:styleId="ListLabel122">
+    <w:name w:val="ListLabel 122"/>
+    <w:qFormat/>
+    <w:rPr>
+      <w:rFonts w:cs="Times New Roman"/>
+    </w:rPr>
+  </w:style>
+  <w:style w:type="character" w:styleId="ListLabel123">
+    <w:name w:val="ListLabel 123"/>
+    <w:qFormat/>
+    <w:rPr>
+      <w:rFonts w:cs="Times New Roman"/>
+    </w:rPr>
+  </w:style>
+  <w:style w:type="character" w:styleId="ListLabel124">
+    <w:name w:val="ListLabel 124"/>
+    <w:qFormat/>
+    <w:rPr>
+      <w:rFonts w:cs="Times New Roman"/>
+      <w:b w:val="false"/>
+      <w:bCs w:val="false"/>
+      <w:i w:val="false"/>
+      <w:iCs w:val="false"/>
+      <w:sz w:val="16"/>
+      <w:szCs w:val="16"/>
+    </w:rPr>
+  </w:style>
+  <w:style w:type="character" w:styleId="ListLabel125">
+    <w:name w:val="ListLabel 125"/>
+    <w:qFormat/>
+    <w:rPr>
+      <w:rFonts w:cs="Times New Roman"/>
+    </w:rPr>
+  </w:style>
+  <w:style w:type="character" w:styleId="ListLabel126">
+    <w:name w:val="ListLabel 126"/>
+    <w:qFormat/>
+    <w:rPr>
+      <w:rFonts w:cs="Courier New"/>
+    </w:rPr>
+  </w:style>
+  <w:style w:type="character" w:styleId="ListLabel127">
+    <w:name w:val="ListLabel 127"/>
+    <w:qFormat/>
+    <w:rPr>
+      <w:rFonts w:cs="Wingdings"/>
+    </w:rPr>
+  </w:style>
+  <w:style w:type="character" w:styleId="ListLabel128">
+    <w:name w:val="ListLabel 128"/>
+    <w:qFormat/>
+    <w:rPr>
+      <w:rFonts w:cs="Symbol"/>
+    </w:rPr>
+  </w:style>
+  <w:style w:type="character" w:styleId="ListLabel129">
+    <w:name w:val="ListLabel 129"/>
+    <w:qFormat/>
+    <w:rPr>
+      <w:rFonts w:cs="Courier New"/>
+    </w:rPr>
+  </w:style>
+  <w:style w:type="character" w:styleId="ListLabel130">
+    <w:name w:val="ListLabel 130"/>
+    <w:qFormat/>
+    <w:rPr>
+      <w:rFonts w:cs="Wingdings"/>
+    </w:rPr>
+  </w:style>
+  <w:style w:type="character" w:styleId="ListLabel131">
+    <w:name w:val="ListLabel 131"/>
+    <w:qFormat/>
+    <w:rPr>
+      <w:rFonts w:cs="Symbol"/>
+    </w:rPr>
+  </w:style>
+  <w:style w:type="character" w:styleId="ListLabel132">
+    <w:name w:val="ListLabel 132"/>
+    <w:qFormat/>
+    <w:rPr>
+      <w:rFonts w:cs="Courier New"/>
+    </w:rPr>
+  </w:style>
+  <w:style w:type="character" w:styleId="ListLabel133">
+    <w:name w:val="ListLabel 133"/>
+    <w:qFormat/>
+    <w:rPr>
+      <w:rFonts w:cs="Wingdings"/>
+    </w:rPr>
+  </w:style>
+  <w:style w:type="character" w:styleId="ListLabel134">
+    <w:name w:val="ListLabel 134"/>
+    <w:qFormat/>
+    <w:rPr>
+      <w:color w:val="000000"/>
+      <w:sz w:val="18"/>
+      <w:szCs w:val="18"/>
+      <w:u w:val="none"/>
+    </w:rPr>
+  </w:style>
   <w:style w:type="paragraph" w:styleId="Heading" w:customStyle="1">
     <w:name w:val="Heading"/>
     <w:basedOn w:val="Normal"/>
@@ -8621,7 +9498,7 @@
       <w:jc w:val="center"/>
     </w:pPr>
     <w:rPr>
-      <w:rFonts w:eastAsia="MS Mincho" w:ascii="Times New Roman" w:hAnsi="Times New Roman" w:cs="Times New Roman"/>
+      <w:rFonts w:ascii="Times New Roman" w:hAnsi="Times New Roman" w:eastAsia="MS Mincho" w:cs="Times New Roman"/>
       <w:color w:val="auto"/>
       <w:kern w:val="0"/>
       <w:sz w:val="28"/>
@@ -8639,7 +9516,7 @@
       <w:jc w:val="center"/>
     </w:pPr>
     <w:rPr>
-      <w:rFonts w:eastAsia="MS Mincho" w:ascii="Times New Roman" w:hAnsi="Times New Roman" w:cs="Times New Roman"/>
+      <w:rFonts w:ascii="Times New Roman" w:hAnsi="Times New Roman" w:eastAsia="MS Mincho" w:cs="Times New Roman"/>
       <w:color w:val="auto"/>
       <w:kern w:val="0"/>
       <w:sz w:val="48"/>
@@ -8657,7 +9534,7 @@
       <w:jc w:val="both"/>
     </w:pPr>
     <w:rPr>
-      <w:rFonts w:eastAsia="MS Mincho" w:ascii="Times New Roman" w:hAnsi="Times New Roman" w:cs="Times New Roman"/>
+      <w:rFonts w:ascii="Times New Roman" w:hAnsi="Times New Roman" w:eastAsia="MS Mincho" w:cs="Times New Roman"/>
       <w:color w:val="auto"/>
       <w:kern w:val="0"/>
       <w:sz w:val="16"/>

</xml_diff>

<commit_message>
adding github link to report
</commit_message>
<xml_diff>
--- a/CS4442_report.docx
+++ b/CS4442_report.docx
@@ -11,7 +11,9 @@
         </w:rPr>
       </w:pPr>
       <w:r>
-        <w:rPr/>
+        <w:rPr>
+          <w:kern w:val="2"/>
+        </w:rPr>
       </w:r>
     </w:p>
     <w:p>
@@ -164,7 +166,12 @@
         </w:rPr>
       </w:pPr>
       <w:r>
-        <w:rPr/>
+        <w:rPr>
+          <w:color w:val="000000"/>
+          <w:sz w:val="18"/>
+          <w:szCs w:val="18"/>
+          <w:u w:val="none"/>
+        </w:rPr>
       </w:r>
     </w:p>
     <w:p>
@@ -255,11 +262,7 @@
       </w:r>
       <w:r>
         <w:rPr/>
-        <w:t xml:space="preserve">— </w:t>
-      </w:r>
-      <w:r>
-        <w:rPr/>
-        <w:t>Banknote classification has been a problem every since people started creating counterfeit money.  In the past couple decades, the rise of machine learning has lead to this problem being solved relatively easily.  Using an easier problem, with a dataset involving complete knowledge of the problem, we decided to test and compare many of the classification models provided by the sklearn Python library.  After eliminating most of the bias from test set selection, with cross validation, and feature selection, with many feature sets, training and testing revealed that Logistic Regression, Stochastic Gradient Descent, k-Nearest Neighbours, Decision Tree Classifier, Random Forest Classifier, Linear Support Vector Classifier,  Radial Basis Function Classifier, and Multi-Layer Perceptron Classifier models performed quite well, with negligible difference in accuracy.  Gaussian Naive Bayes significantly under-performed.  However, the k-Nearest Neighbours model is experimentally the best sklearn model for banknote classification. It performed well on sub-optimal feature sets and trained in the shortest amount of time.</w:t>
+        <w:t>— Banknote classification has been a problem every since people started creating counterfeit money.  In the past couple decades, the rise of machine learning has lead to this problem being solved relatively easily.  Using an easier problem, with a dataset involving complete knowledge of the problem, we decided to test and compare many of the classification models provided by the sklearn Python library.  After eliminating most of the bias from test set selection, with cross validation, and feature selection, with many feature sets, training and testing revealed that Logistic Regression, Stochastic Gradient Descent, k-Nearest Neighbours, Decision Tree Classifier, Random Forest Classifier, Linear Support Vector Classifier,  Radial Basis Function Classifier, and Multi-Layer Perceptron Classifier models performed quite well, with negligible difference in accuracy.  Gaussian Naive Bayes significantly under-performed.  However, the k-Nearest Neighbours model is experimentally the best sklearn model for banknote classification. It performed well on sub-optimal feature sets and trained in the shortest amount of time.</w:t>
       </w:r>
     </w:p>
     <w:p>
@@ -269,11 +272,7 @@
       </w:pPr>
       <w:r>
         <w:rPr/>
-        <w:t xml:space="preserve">Keywords— </w:t>
-      </w:r>
-      <w:r>
-        <w:rPr/>
-        <w:t>sklearn, banknote authentication, model comparison, kNN, machine learning</w:t>
+        <w:t>Keywords— sklearn, banknote authentication, model comparison, kNN, machine learning</w:t>
       </w:r>
     </w:p>
     <w:p>
@@ -579,8 +578,8 @@
         <w:tblLook w:noVBand="0" w:val="0000" w:noHBand="0" w:lastColumn="0" w:firstColumn="0" w:lastRow="0" w:firstRow="0"/>
       </w:tblPr>
       <w:tblGrid>
-        <w:gridCol w:w="761"/>
-        <w:gridCol w:w="1573"/>
+        <w:gridCol w:w="760"/>
+        <w:gridCol w:w="1574"/>
         <w:gridCol w:w="1310"/>
         <w:gridCol w:w="1149"/>
       </w:tblGrid>
@@ -590,7 +589,7 @@
         </w:trPr>
         <w:tc>
           <w:tcPr>
-            <w:tcW w:w="761" w:type="dxa"/>
+            <w:tcW w:w="760" w:type="dxa"/>
             <w:tcBorders/>
             <w:shd w:fill="auto" w:val="clear"/>
             <w:vAlign w:val="center"/>
@@ -620,7 +619,7 @@
         </w:tc>
         <w:tc>
           <w:tcPr>
-            <w:tcW w:w="1573" w:type="dxa"/>
+            <w:tcW w:w="1574" w:type="dxa"/>
             <w:tcBorders/>
             <w:shd w:fill="auto" w:val="clear"/>
             <w:vAlign w:val="center"/>
@@ -715,7 +714,7 @@
         </w:trPr>
         <w:tc>
           <w:tcPr>
-            <w:tcW w:w="761" w:type="dxa"/>
+            <w:tcW w:w="760" w:type="dxa"/>
             <w:tcBorders/>
             <w:shd w:fill="auto" w:val="clear"/>
             <w:vAlign w:val="bottom"/>
@@ -742,7 +741,7 @@
         </w:tc>
         <w:tc>
           <w:tcPr>
-            <w:tcW w:w="1573" w:type="dxa"/>
+            <w:tcW w:w="1574" w:type="dxa"/>
             <w:tcBorders/>
             <w:shd w:fill="auto" w:val="clear"/>
             <w:vAlign w:val="bottom"/>
@@ -828,7 +827,7 @@
         </w:trPr>
         <w:tc>
           <w:tcPr>
-            <w:tcW w:w="761" w:type="dxa"/>
+            <w:tcW w:w="760" w:type="dxa"/>
             <w:tcBorders/>
             <w:shd w:fill="auto" w:val="clear"/>
             <w:vAlign w:val="bottom"/>
@@ -855,7 +854,7 @@
         </w:tc>
         <w:tc>
           <w:tcPr>
-            <w:tcW w:w="1573" w:type="dxa"/>
+            <w:tcW w:w="1574" w:type="dxa"/>
             <w:tcBorders/>
             <w:shd w:fill="auto" w:val="clear"/>
             <w:vAlign w:val="bottom"/>
@@ -938,7 +937,7 @@
         </w:trPr>
         <w:tc>
           <w:tcPr>
-            <w:tcW w:w="761" w:type="dxa"/>
+            <w:tcW w:w="760" w:type="dxa"/>
             <w:tcBorders/>
             <w:shd w:fill="auto" w:val="clear"/>
             <w:vAlign w:val="bottom"/>
@@ -965,7 +964,7 @@
         </w:tc>
         <w:tc>
           <w:tcPr>
-            <w:tcW w:w="1573" w:type="dxa"/>
+            <w:tcW w:w="1574" w:type="dxa"/>
             <w:tcBorders/>
             <w:shd w:fill="auto" w:val="clear"/>
             <w:vAlign w:val="bottom"/>
@@ -1048,7 +1047,7 @@
         </w:trPr>
         <w:tc>
           <w:tcPr>
-            <w:tcW w:w="761" w:type="dxa"/>
+            <w:tcW w:w="760" w:type="dxa"/>
             <w:tcBorders/>
             <w:shd w:fill="auto" w:val="clear"/>
             <w:vAlign w:val="bottom"/>
@@ -1075,7 +1074,7 @@
         </w:tc>
         <w:tc>
           <w:tcPr>
-            <w:tcW w:w="1573" w:type="dxa"/>
+            <w:tcW w:w="1574" w:type="dxa"/>
             <w:tcBorders/>
             <w:shd w:fill="auto" w:val="clear"/>
             <w:vAlign w:val="bottom"/>
@@ -1158,7 +1157,7 @@
         </w:trPr>
         <w:tc>
           <w:tcPr>
-            <w:tcW w:w="761" w:type="dxa"/>
+            <w:tcW w:w="760" w:type="dxa"/>
             <w:tcBorders/>
             <w:shd w:fill="auto" w:val="clear"/>
             <w:vAlign w:val="bottom"/>
@@ -1185,7 +1184,7 @@
         </w:tc>
         <w:tc>
           <w:tcPr>
-            <w:tcW w:w="1573" w:type="dxa"/>
+            <w:tcW w:w="1574" w:type="dxa"/>
             <w:tcBorders/>
             <w:shd w:fill="auto" w:val="clear"/>
             <w:vAlign w:val="bottom"/>
@@ -1641,27 +1640,7 @@
       </w:pPr>
       <w:r>
         <w:rPr/>
-        <w:t xml:space="preserve">For this experiment we selected </w:t>
-      </w:r>
-      <w:r>
-        <w:rPr/>
-        <w:t>9</w:t>
-      </w:r>
-      <w:r>
-        <w:rPr/>
-        <w:t xml:space="preserve"> models from the sklearn library </w:t>
-      </w:r>
-      <w:r>
-        <w:rPr/>
-        <w:t>to compare</w:t>
-      </w:r>
-      <w:r>
-        <w:rPr/>
-        <w:t xml:space="preserve">.  </w:t>
-      </w:r>
-      <w:r>
-        <w:rPr/>
-        <w:t>When selecting the models our goal was to pick classifiers that were relatively similar, avoiding deep neural networks, to provide a more interesting comparison.  Furthermore, we selected models that were easily implementable with sklearn as these are the most practical in most industry.  The models we chose and how they were configured are as follows:</w:t>
+        <w:t>For this experiment we selected 9 models from the sklearn library to compare.  When selecting the models our goal was to pick classifiers that were relatively similar, avoiding deep neural networks, to provide a more interesting comparison.  Furthermore, we selected models that were easily implementable with sklearn as these are the most practical in most industry.  The models we chose and how they were configured are as follows:</w:t>
       </w:r>
     </w:p>
     <w:p>
@@ -1675,11 +1654,7 @@
       </w:pPr>
       <w:r>
         <w:rPr/>
-        <w:t xml:space="preserve">Gaussian Naive Bayes </w:t>
-      </w:r>
-      <w:r>
-        <w:rPr/>
-        <w:t>(NB)</w:t>
+        <w:t>Gaussian Naive Bayes (NB)</w:t>
       </w:r>
     </w:p>
     <w:p>
@@ -1693,23 +1668,7 @@
       </w:pPr>
       <w:r>
         <w:rPr/>
-        <w:t>We c</w:t>
-      </w:r>
-      <w:r>
-        <w:rPr/>
-        <w:t xml:space="preserve">onfigured the </w:t>
-      </w:r>
-      <w:r>
-        <w:rPr/>
-        <w:t xml:space="preserve">default </w:t>
-      </w:r>
-      <w:r>
-        <w:rPr/>
-        <w:t xml:space="preserve">sklearn function GaussianNB with a variance smoothing of 1e-09. </w:t>
-      </w:r>
-      <w:r>
-        <w:rPr/>
-        <w:t>[10]</w:t>
+        <w:t>We configured the default sklearn function GaussianNB with a variance smoothing of 1e-09. [10]</w:t>
       </w:r>
     </w:p>
     <w:p>
@@ -1723,11 +1682,7 @@
       </w:pPr>
       <w:r>
         <w:rPr/>
-        <w:t xml:space="preserve">Logistic Regression </w:t>
-      </w:r>
-      <w:r>
-        <w:rPr/>
-        <w:t>(LR)</w:t>
+        <w:t>Logistic Regression (LR)</w:t>
       </w:r>
     </w:p>
     <w:p>
@@ -1755,11 +1710,7 @@
       </w:pPr>
       <w:r>
         <w:rPr/>
-        <w:t xml:space="preserve">Stochastic Gradient Descent Classifier </w:t>
-      </w:r>
-      <w:r>
-        <w:rPr/>
-        <w:t>(SGD)</w:t>
+        <w:t>Stochastic Gradient Descent Classifier (SGD)</w:t>
       </w:r>
     </w:p>
     <w:p>
@@ -1773,31 +1724,7 @@
       </w:pPr>
       <w:r>
         <w:rPr/>
-        <w:t>We implemented</w:t>
-      </w:r>
-      <w:r>
-        <w:rPr/>
-        <w:t xml:space="preserve"> the </w:t>
-      </w:r>
-      <w:r>
-        <w:rPr/>
-        <w:t xml:space="preserve">default </w:t>
-      </w:r>
-      <w:r>
-        <w:rPr/>
-        <w:t xml:space="preserve">sklearn function </w:t>
-      </w:r>
-      <w:r>
-        <w:rPr/>
-        <w:t>SGDClassifier</w:t>
-      </w:r>
-      <w:r>
-        <w:rPr/>
-        <w:t xml:space="preserve"> with </w:t>
-      </w:r>
-      <w:r>
-        <w:rPr/>
-        <w:t>default parameters [10].</w:t>
+        <w:t>We implemented the default sklearn function SGDClassifier with default parameters [10].</w:t>
       </w:r>
     </w:p>
     <w:p>
@@ -1811,11 +1738,7 @@
       </w:pPr>
       <w:r>
         <w:rPr/>
-        <w:t xml:space="preserve">K-Nearest Neighbours Classifier </w:t>
-      </w:r>
-      <w:r>
-        <w:rPr/>
-        <w:t>(kNN)</w:t>
+        <w:t>K-Nearest Neighbours Classifier (kNN)</w:t>
       </w:r>
     </w:p>
     <w:p>
@@ -1829,31 +1752,7 @@
       </w:pPr>
       <w:r>
         <w:rPr/>
-        <w:t>We used</w:t>
-      </w:r>
-      <w:r>
-        <w:rPr/>
-        <w:t xml:space="preserve"> the </w:t>
-      </w:r>
-      <w:r>
-        <w:rPr/>
-        <w:t xml:space="preserve">default </w:t>
-      </w:r>
-      <w:r>
-        <w:rPr/>
-        <w:t xml:space="preserve">sklearn function </w:t>
-      </w:r>
-      <w:r>
-        <w:rPr/>
-        <w:t>KNeighborsClassifier</w:t>
-      </w:r>
-      <w:r>
-        <w:rPr/>
-        <w:t xml:space="preserve"> with </w:t>
-      </w:r>
-      <w:r>
-        <w:rPr/>
-        <w:t>k = 5.  We selected a small k value because our dataset was relatively small, and experimentally it was the optimal parameter [10].</w:t>
+        <w:t>We used the default sklearn function KNeighborsClassifier with k = 5.  We selected a small k value because our dataset was relatively small, and experimentally it was the optimal parameter [10].</w:t>
       </w:r>
     </w:p>
     <w:p>
@@ -1867,11 +1766,7 @@
       </w:pPr>
       <w:r>
         <w:rPr/>
-        <w:t xml:space="preserve">Decision Tree Classifier </w:t>
-      </w:r>
-      <w:r>
-        <w:rPr/>
-        <w:t>(DT)</w:t>
+        <w:t>Decision Tree Classifier (DT)</w:t>
       </w:r>
     </w:p>
     <w:p>
@@ -1899,11 +1794,7 @@
       </w:pPr>
       <w:r>
         <w:rPr/>
-        <w:t xml:space="preserve">Random Forest Classifier </w:t>
-      </w:r>
-      <w:r>
-        <w:rPr/>
-        <w:t>(RF)</w:t>
+        <w:t>Random Forest Classifier (RF)</w:t>
       </w:r>
     </w:p>
     <w:p>
@@ -1931,11 +1822,7 @@
       </w:pPr>
       <w:r>
         <w:rPr/>
-        <w:t xml:space="preserve">Linear Support Vector Classifier </w:t>
-      </w:r>
-      <w:r>
-        <w:rPr/>
-        <w:t>(linearSVC)</w:t>
+        <w:t>Linear Support Vector Classifier (linearSVC)</w:t>
       </w:r>
     </w:p>
     <w:p>
@@ -1949,31 +1836,7 @@
       </w:pPr>
       <w:r>
         <w:rPr/>
-        <w:t>We implemented</w:t>
-      </w:r>
-      <w:r>
-        <w:rPr/>
-        <w:t xml:space="preserve"> the </w:t>
-      </w:r>
-      <w:r>
-        <w:rPr/>
-        <w:t xml:space="preserve">default </w:t>
-      </w:r>
-      <w:r>
-        <w:rPr/>
-        <w:t xml:space="preserve">sklearn function </w:t>
-      </w:r>
-      <w:r>
-        <w:rPr/>
-        <w:t>SVC</w:t>
-      </w:r>
-      <w:r>
-        <w:rPr/>
-        <w:t xml:space="preserve"> with </w:t>
-      </w:r>
-      <w:r>
-        <w:rPr/>
-        <w:t>the kernel parameter set to “linear” [10].</w:t>
+        <w:t>We implemented the default sklearn function SVC with the kernel parameter set to “linear” [10].</w:t>
       </w:r>
     </w:p>
     <w:p>
@@ -1987,11 +1850,7 @@
       </w:pPr>
       <w:r>
         <w:rPr/>
-        <w:t xml:space="preserve">Radial Basis Function Support Vector Classifier </w:t>
-      </w:r>
-      <w:r>
-        <w:rPr/>
-        <w:t>(rbfSVC)</w:t>
+        <w:t>Radial Basis Function Support Vector Classifier (rbfSVC)</w:t>
       </w:r>
     </w:p>
     <w:p>
@@ -2005,31 +1864,7 @@
       </w:pPr>
       <w:r>
         <w:rPr/>
-        <w:t>We configured</w:t>
-      </w:r>
-      <w:r>
-        <w:rPr/>
-        <w:t xml:space="preserve"> the </w:t>
-      </w:r>
-      <w:r>
-        <w:rPr/>
-        <w:t xml:space="preserve">default </w:t>
-      </w:r>
-      <w:r>
-        <w:rPr/>
-        <w:t xml:space="preserve">sklearn function </w:t>
-      </w:r>
-      <w:r>
-        <w:rPr/>
-        <w:t>SVC</w:t>
-      </w:r>
-      <w:r>
-        <w:rPr/>
-        <w:t xml:space="preserve"> with </w:t>
-      </w:r>
-      <w:r>
-        <w:rPr/>
-        <w:t>the kernel parameter set to “rbf” [10].</w:t>
+        <w:t>We configured the default sklearn function SVC with the kernel parameter set to “rbf” [10].</w:t>
       </w:r>
     </w:p>
     <w:p>
@@ -2043,11 +1878,7 @@
       </w:pPr>
       <w:r>
         <w:rPr/>
-        <w:t xml:space="preserve">Multi-Layer Perceptron Classifier </w:t>
-      </w:r>
-      <w:r>
-        <w:rPr/>
-        <w:t>(MLP)</w:t>
+        <w:t>Multi-Layer Perceptron Classifier (MLP)</w:t>
       </w:r>
     </w:p>
     <w:p>
@@ -2061,23 +1892,7 @@
       </w:pPr>
       <w:r>
         <w:rPr/>
-        <w:t xml:space="preserve">We used the default </w:t>
-      </w:r>
-      <w:r>
-        <w:rPr/>
-        <w:t xml:space="preserve">sklearn function </w:t>
-      </w:r>
-      <w:r>
-        <w:rPr/>
-        <w:t>MLPClassifier</w:t>
-      </w:r>
-      <w:r>
-        <w:rPr/>
-        <w:t xml:space="preserve"> with </w:t>
-      </w:r>
-      <w:r>
-        <w:rPr/>
-        <w:t>the “adam” solver, as according to the sklearn documentation, it performs best on datasets over 1000 samples [10].  Furthermore, we set the maximum number of iterations to 1000, because experimantally this was produced optimal results.</w:t>
+        <w:t>We used the default sklearn function MLPClassifier with the “adam” solver, as according to the sklearn documentation, it performs best on datasets over 1000 samples [10].  Furthermore, we set the maximum number of iterations to 1000, because experimantally this was produced optimal results.</w:t>
       </w:r>
     </w:p>
     <w:p>
@@ -2612,7 +2427,9 @@
         </w:rPr>
       </w:pPr>
       <w:r>
-        <w:rPr/>
+        <w:rPr>
+          <w:iCs/>
+        </w:rPr>
       </w:r>
     </w:p>
     <w:p>
@@ -2799,13 +2616,7 @@
         <w:rPr>
           <w:rFonts w:ascii="Times New Roman" w:hAnsi="Times New Roman"/>
         </w:rPr>
-        <w:t>F</w:t>
-      </w:r>
-      <w:r>
-        <w:rPr>
-          <w:rFonts w:ascii="Times New Roman" w:hAnsi="Times New Roman"/>
-        </w:rPr>
-        <w:t>n</w:t>
+        <w:t>Fn</w:t>
       </w:r>
       <w:r>
         <w:rPr/>
@@ -2832,13 +2643,7 @@
         <w:rPr>
           <w:rFonts w:ascii="Times New Roman" w:hAnsi="Times New Roman"/>
         </w:rPr>
-        <w:t>PrecisionScore</w:t>
-      </w:r>
-      <w:r>
-        <w:rPr>
-          <w:rFonts w:ascii="Times New Roman" w:hAnsi="Times New Roman"/>
-        </w:rPr>
-        <w:t xml:space="preserve"> </w:t>
+        <w:t xml:space="preserve">PrecisionScore </w:t>
       </w:r>
       <w:r>
         <w:rPr/>
@@ -2874,11 +2679,7 @@
         <w:rPr/>
         <w:t></w:t>
         <w:tab/>
-        <w:t></w:t>
-      </w:r>
-      <w:r>
-        <w:rPr/>
-        <w:t>2)</w:t>
+        <w:t>2)</w:t>
       </w:r>
     </w:p>
     <w:p>
@@ -3283,6 +3084,24 @@
         <w:rPr/>
         <w:t xml:space="preserve">When choosing which type of machine learning technique to implement for banknote authentication, the decision is highly dependent on the dataset and feature set.  Among all of the tested models, only Gaussian Naive Bayes significantly under-performed in terms of accuracy.  Selecting between the rest of the models depends mostly on the situation.  The Multi-Layer Perceptron classifier marginally performed the best with a perfect feature set, but was not as successful with sub-optimal feature sets.  Whereas the k-Nearest Neighbours model provided relatively high accuracy across all sub-optimal feature sets.  In reality, the difference between all of the non-Naive Bayes models is negligible; factors outside of model success would be more influential to a decision.  Among these factors the most important are training time and development time.  All of these models that we tested are of equal difficulty to implement.  Our best performing model, MLP, was also took significantly more time to train than all other models.  Therefore, we are recommending the use of k-Nearest Neighbours due to its high accuracy across different feature sets and quick training time.  </w:t>
       </w:r>
+      <w:r>
+        <w:rPr/>
+        <w:t xml:space="preserve">All code used in this experiment can be found at: </w:t>
+      </w:r>
+      <w:hyperlink r:id="rId14">
+        <w:r>
+          <w:rPr>
+            <w:rStyle w:val="InternetLink"/>
+          </w:rPr>
+          <w:t>https://github.com/EGoms/4442</w:t>
+        </w:r>
+      </w:hyperlink>
+      <w:hyperlink r:id="rId15">
+        <w:r>
+          <w:rPr/>
+          <w:t xml:space="preserve"> </w:t>
+        </w:r>
+      </w:hyperlink>
     </w:p>
     <w:p>
       <w:pPr>
@@ -5623,6 +5442,27 @@
           <w:pgSz w:w="11906" w:h="16838"/>
           <w:pgMar w:left="893" w:right="893" w:header="0" w:top="540" w:footer="720" w:bottom="1440" w:gutter="0"/>
           <w:cols w:num="2" w:space="360" w:equalWidth="true" w:sep="false"/>
+          <w:formProt w:val="false"/>
+          <w:textDirection w:val="lrTb"/>
+          <w:docGrid w:type="default" w:linePitch="360" w:charSpace="24576"/>
+        </w:sectPr>
+      </w:pPr>
+    </w:p>
+    <w:p>
+      <w:pPr>
+        <w:pStyle w:val="Normal"/>
+        <w:rPr/>
+      </w:pPr>
+      <w:r>
+        <w:rPr/>
+      </w:r>
+    </w:p>
+    <w:p>
+      <w:pPr>
+        <w:sectPr>
+          <w:type w:val="continuous"/>
+          <w:pgSz w:w="11906" w:h="16838"/>
+          <w:pgMar w:left="893" w:right="893" w:header="0" w:top="540" w:footer="720" w:bottom="1440" w:gutter="0"/>
           <w:formProt w:val="false"/>
           <w:textDirection w:val="lrTb"/>
           <w:docGrid w:type="default" w:linePitch="360" w:charSpace="24576"/>
@@ -10162,6 +10002,841 @@
       <w:iCs/>
     </w:rPr>
   </w:style>
+  <w:style w:type="character" w:styleId="ListLabel168">
+    <w:name w:val="ListLabel 168"/>
+    <w:qFormat/>
+    <w:rPr>
+      <w:rFonts w:cs="Times New Roman"/>
+      <w:caps w:val="false"/>
+      <w:smallCaps w:val="false"/>
+      <w:strike w:val="false"/>
+      <w:dstrike w:val="false"/>
+      <w:vanish w:val="false"/>
+      <w:color w:val="auto"/>
+      <w:position w:val="0"/>
+      <w:sz w:val="20"/>
+      <w:sz w:val="20"/>
+      <w:szCs w:val="20"/>
+      <w:vertAlign w:val="baseline"/>
+    </w:rPr>
+  </w:style>
+  <w:style w:type="character" w:styleId="ListLabel169">
+    <w:name w:val="ListLabel 169"/>
+    <w:qFormat/>
+    <w:rPr>
+      <w:rFonts w:cs="Times New Roman"/>
+      <w:b w:val="false"/>
+      <w:bCs w:val="false"/>
+      <w:i/>
+      <w:iCs/>
+      <w:caps w:val="false"/>
+      <w:smallCaps w:val="false"/>
+      <w:strike w:val="false"/>
+      <w:dstrike w:val="false"/>
+      <w:vanish w:val="false"/>
+      <w:color w:val="auto"/>
+      <w:position w:val="0"/>
+      <w:sz w:val="20"/>
+      <w:sz w:val="20"/>
+      <w:szCs w:val="20"/>
+      <w:vertAlign w:val="baseline"/>
+    </w:rPr>
+  </w:style>
+  <w:style w:type="character" w:styleId="ListLabel170">
+    <w:name w:val="ListLabel 170"/>
+    <w:qFormat/>
+    <w:rPr>
+      <w:rFonts w:cs="Times New Roman"/>
+      <w:b w:val="false"/>
+      <w:bCs w:val="false"/>
+      <w:i/>
+      <w:iCs/>
+      <w:caps w:val="false"/>
+      <w:smallCaps w:val="false"/>
+      <w:strike w:val="false"/>
+      <w:dstrike w:val="false"/>
+      <w:vanish w:val="false"/>
+      <w:color w:val="auto"/>
+      <w:position w:val="0"/>
+      <w:sz w:val="20"/>
+      <w:sz w:val="20"/>
+      <w:szCs w:val="20"/>
+      <w:vertAlign w:val="baseline"/>
+    </w:rPr>
+  </w:style>
+  <w:style w:type="character" w:styleId="ListLabel171">
+    <w:name w:val="ListLabel 171"/>
+    <w:qFormat/>
+    <w:rPr>
+      <w:rFonts w:cs="Times New Roman"/>
+      <w:b w:val="false"/>
+      <w:bCs w:val="false"/>
+      <w:i/>
+      <w:iCs/>
+      <w:sz w:val="20"/>
+      <w:szCs w:val="20"/>
+    </w:rPr>
+  </w:style>
+  <w:style w:type="character" w:styleId="ListLabel172">
+    <w:name w:val="ListLabel 172"/>
+    <w:qFormat/>
+    <w:rPr>
+      <w:rFonts w:cs="Times New Roman"/>
+      <w:b w:val="false"/>
+      <w:bCs w:val="false"/>
+      <w:i w:val="false"/>
+      <w:iCs w:val="false"/>
+      <w:color w:val="auto"/>
+      <w:sz w:val="16"/>
+      <w:szCs w:val="16"/>
+    </w:rPr>
+  </w:style>
+  <w:style w:type="character" w:styleId="ListLabel173">
+    <w:name w:val="ListLabel 173"/>
+    <w:qFormat/>
+    <w:rPr>
+      <w:rFonts w:cs="Times New Roman"/>
+    </w:rPr>
+  </w:style>
+  <w:style w:type="character" w:styleId="ListLabel174">
+    <w:name w:val="ListLabel 174"/>
+    <w:qFormat/>
+    <w:rPr>
+      <w:rFonts w:cs="Times New Roman"/>
+    </w:rPr>
+  </w:style>
+  <w:style w:type="character" w:styleId="ListLabel175">
+    <w:name w:val="ListLabel 175"/>
+    <w:qFormat/>
+    <w:rPr>
+      <w:rFonts w:cs="Times New Roman"/>
+    </w:rPr>
+  </w:style>
+  <w:style w:type="character" w:styleId="ListLabel176">
+    <w:name w:val="ListLabel 176"/>
+    <w:qFormat/>
+    <w:rPr>
+      <w:rFonts w:cs="Times New Roman"/>
+    </w:rPr>
+  </w:style>
+  <w:style w:type="character" w:styleId="ListLabel177">
+    <w:name w:val="ListLabel 177"/>
+    <w:qFormat/>
+    <w:rPr>
+      <w:rFonts w:cs="Times New Roman"/>
+    </w:rPr>
+  </w:style>
+  <w:style w:type="character" w:styleId="ListLabel178">
+    <w:name w:val="ListLabel 178"/>
+    <w:qFormat/>
+    <w:rPr>
+      <w:rFonts w:cs="Times New Roman"/>
+    </w:rPr>
+  </w:style>
+  <w:style w:type="character" w:styleId="ListLabel179">
+    <w:name w:val="ListLabel 179"/>
+    <w:qFormat/>
+    <w:rPr>
+      <w:rFonts w:cs="Times New Roman"/>
+    </w:rPr>
+  </w:style>
+  <w:style w:type="character" w:styleId="ListLabel180">
+    <w:name w:val="ListLabel 180"/>
+    <w:qFormat/>
+    <w:rPr>
+      <w:rFonts w:cs="Times New Roman"/>
+    </w:rPr>
+  </w:style>
+  <w:style w:type="character" w:styleId="ListLabel181">
+    <w:name w:val="ListLabel 181"/>
+    <w:qFormat/>
+    <w:rPr>
+      <w:rFonts w:cs="Times New Roman"/>
+      <w:caps w:val="false"/>
+      <w:smallCaps w:val="false"/>
+      <w:strike w:val="false"/>
+      <w:dstrike w:val="false"/>
+      <w:vanish w:val="false"/>
+      <w:color w:val="auto"/>
+      <w:position w:val="0"/>
+      <w:sz w:val="20"/>
+      <w:sz w:val="20"/>
+      <w:szCs w:val="20"/>
+      <w:vertAlign w:val="baseline"/>
+    </w:rPr>
+  </w:style>
+  <w:style w:type="character" w:styleId="ListLabel182">
+    <w:name w:val="ListLabel 182"/>
+    <w:qFormat/>
+    <w:rPr>
+      <w:rFonts w:cs="Times New Roman"/>
+      <w:b w:val="false"/>
+      <w:bCs w:val="false"/>
+      <w:i/>
+      <w:iCs/>
+      <w:caps w:val="false"/>
+      <w:smallCaps w:val="false"/>
+      <w:strike w:val="false"/>
+      <w:dstrike w:val="false"/>
+      <w:vanish w:val="false"/>
+      <w:color w:val="auto"/>
+      <w:position w:val="0"/>
+      <w:sz w:val="20"/>
+      <w:sz w:val="20"/>
+      <w:szCs w:val="20"/>
+      <w:vertAlign w:val="baseline"/>
+    </w:rPr>
+  </w:style>
+  <w:style w:type="character" w:styleId="ListLabel183">
+    <w:name w:val="ListLabel 183"/>
+    <w:qFormat/>
+    <w:rPr>
+      <w:rFonts w:cs="Times New Roman"/>
+      <w:b w:val="false"/>
+      <w:bCs w:val="false"/>
+      <w:i/>
+      <w:iCs/>
+      <w:caps w:val="false"/>
+      <w:smallCaps w:val="false"/>
+      <w:strike w:val="false"/>
+      <w:dstrike w:val="false"/>
+      <w:vanish w:val="false"/>
+      <w:color w:val="auto"/>
+      <w:position w:val="0"/>
+      <w:sz w:val="20"/>
+      <w:sz w:val="20"/>
+      <w:szCs w:val="20"/>
+      <w:vertAlign w:val="baseline"/>
+    </w:rPr>
+  </w:style>
+  <w:style w:type="character" w:styleId="ListLabel184">
+    <w:name w:val="ListLabel 184"/>
+    <w:qFormat/>
+    <w:rPr>
+      <w:rFonts w:cs="Times New Roman"/>
+      <w:b w:val="false"/>
+      <w:bCs w:val="false"/>
+      <w:i/>
+      <w:iCs/>
+      <w:sz w:val="20"/>
+      <w:szCs w:val="20"/>
+    </w:rPr>
+  </w:style>
+  <w:style w:type="character" w:styleId="ListLabel185">
+    <w:name w:val="ListLabel 185"/>
+    <w:qFormat/>
+    <w:rPr>
+      <w:rFonts w:cs="Times New Roman"/>
+    </w:rPr>
+  </w:style>
+  <w:style w:type="character" w:styleId="ListLabel186">
+    <w:name w:val="ListLabel 186"/>
+    <w:qFormat/>
+    <w:rPr>
+      <w:rFonts w:cs="Times New Roman"/>
+    </w:rPr>
+  </w:style>
+  <w:style w:type="character" w:styleId="ListLabel187">
+    <w:name w:val="ListLabel 187"/>
+    <w:qFormat/>
+    <w:rPr>
+      <w:rFonts w:cs="Times New Roman"/>
+    </w:rPr>
+  </w:style>
+  <w:style w:type="character" w:styleId="ListLabel188">
+    <w:name w:val="ListLabel 188"/>
+    <w:qFormat/>
+    <w:rPr>
+      <w:rFonts w:cs="Times New Roman"/>
+    </w:rPr>
+  </w:style>
+  <w:style w:type="character" w:styleId="ListLabel189">
+    <w:name w:val="ListLabel 189"/>
+    <w:qFormat/>
+    <w:rPr>
+      <w:rFonts w:cs="Times New Roman"/>
+    </w:rPr>
+  </w:style>
+  <w:style w:type="character" w:styleId="ListLabel190">
+    <w:name w:val="ListLabel 190"/>
+    <w:qFormat/>
+    <w:rPr>
+      <w:rFonts w:cs="Times New Roman"/>
+      <w:b w:val="false"/>
+      <w:bCs w:val="false"/>
+      <w:i w:val="false"/>
+      <w:iCs w:val="false"/>
+      <w:sz w:val="16"/>
+      <w:szCs w:val="16"/>
+    </w:rPr>
+  </w:style>
+  <w:style w:type="character" w:styleId="ListLabel191">
+    <w:name w:val="ListLabel 191"/>
+    <w:qFormat/>
+    <w:rPr>
+      <w:rFonts w:cs="OpenSymbol"/>
+    </w:rPr>
+  </w:style>
+  <w:style w:type="character" w:styleId="ListLabel192">
+    <w:name w:val="ListLabel 192"/>
+    <w:qFormat/>
+    <w:rPr>
+      <w:rFonts w:cs="OpenSymbol"/>
+    </w:rPr>
+  </w:style>
+  <w:style w:type="character" w:styleId="ListLabel193">
+    <w:name w:val="ListLabel 193"/>
+    <w:qFormat/>
+    <w:rPr>
+      <w:rFonts w:cs="OpenSymbol"/>
+    </w:rPr>
+  </w:style>
+  <w:style w:type="character" w:styleId="ListLabel194">
+    <w:name w:val="ListLabel 194"/>
+    <w:qFormat/>
+    <w:rPr>
+      <w:rFonts w:cs="OpenSymbol"/>
+    </w:rPr>
+  </w:style>
+  <w:style w:type="character" w:styleId="ListLabel195">
+    <w:name w:val="ListLabel 195"/>
+    <w:qFormat/>
+    <w:rPr>
+      <w:rFonts w:cs="OpenSymbol"/>
+    </w:rPr>
+  </w:style>
+  <w:style w:type="character" w:styleId="ListLabel196">
+    <w:name w:val="ListLabel 196"/>
+    <w:qFormat/>
+    <w:rPr>
+      <w:rFonts w:cs="OpenSymbol"/>
+    </w:rPr>
+  </w:style>
+  <w:style w:type="character" w:styleId="ListLabel197">
+    <w:name w:val="ListLabel 197"/>
+    <w:qFormat/>
+    <w:rPr>
+      <w:rFonts w:cs="OpenSymbol"/>
+    </w:rPr>
+  </w:style>
+  <w:style w:type="character" w:styleId="ListLabel198">
+    <w:name w:val="ListLabel 198"/>
+    <w:qFormat/>
+    <w:rPr>
+      <w:rFonts w:cs="OpenSymbol"/>
+    </w:rPr>
+  </w:style>
+  <w:style w:type="character" w:styleId="ListLabel199">
+    <w:name w:val="ListLabel 199"/>
+    <w:qFormat/>
+    <w:rPr>
+      <w:rFonts w:cs="OpenSymbol"/>
+    </w:rPr>
+  </w:style>
+  <w:style w:type="character" w:styleId="ListLabel200">
+    <w:name w:val="ListLabel 200"/>
+    <w:qFormat/>
+    <w:rPr>
+      <w:rFonts w:cs="OpenSymbol"/>
+    </w:rPr>
+  </w:style>
+  <w:style w:type="character" w:styleId="ListLabel201">
+    <w:name w:val="ListLabel 201"/>
+    <w:qFormat/>
+    <w:rPr>
+      <w:rFonts w:cs="OpenSymbol"/>
+    </w:rPr>
+  </w:style>
+  <w:style w:type="character" w:styleId="ListLabel202">
+    <w:name w:val="ListLabel 202"/>
+    <w:qFormat/>
+    <w:rPr>
+      <w:rFonts w:cs="OpenSymbol"/>
+    </w:rPr>
+  </w:style>
+  <w:style w:type="character" w:styleId="ListLabel203">
+    <w:name w:val="ListLabel 203"/>
+    <w:qFormat/>
+    <w:rPr>
+      <w:rFonts w:cs="OpenSymbol"/>
+    </w:rPr>
+  </w:style>
+  <w:style w:type="character" w:styleId="ListLabel204">
+    <w:name w:val="ListLabel 204"/>
+    <w:qFormat/>
+    <w:rPr>
+      <w:rFonts w:cs="OpenSymbol"/>
+    </w:rPr>
+  </w:style>
+  <w:style w:type="character" w:styleId="ListLabel205">
+    <w:name w:val="ListLabel 205"/>
+    <w:qFormat/>
+    <w:rPr>
+      <w:rFonts w:cs="OpenSymbol"/>
+    </w:rPr>
+  </w:style>
+  <w:style w:type="character" w:styleId="ListLabel206">
+    <w:name w:val="ListLabel 206"/>
+    <w:qFormat/>
+    <w:rPr>
+      <w:rFonts w:cs="OpenSymbol"/>
+    </w:rPr>
+  </w:style>
+  <w:style w:type="character" w:styleId="ListLabel207">
+    <w:name w:val="ListLabel 207"/>
+    <w:qFormat/>
+    <w:rPr>
+      <w:rFonts w:cs="OpenSymbol"/>
+    </w:rPr>
+  </w:style>
+  <w:style w:type="character" w:styleId="ListLabel208">
+    <w:name w:val="ListLabel 208"/>
+    <w:qFormat/>
+    <w:rPr>
+      <w:rFonts w:cs="OpenSymbol"/>
+    </w:rPr>
+  </w:style>
+  <w:style w:type="character" w:styleId="ListLabel209">
+    <w:name w:val="ListLabel 209"/>
+    <w:qFormat/>
+    <w:rPr>
+      <w:rFonts w:cs="OpenSymbol"/>
+    </w:rPr>
+  </w:style>
+  <w:style w:type="character" w:styleId="ListLabel210">
+    <w:name w:val="ListLabel 210"/>
+    <w:qFormat/>
+    <w:rPr>
+      <w:rFonts w:cs="OpenSymbol"/>
+    </w:rPr>
+  </w:style>
+  <w:style w:type="character" w:styleId="ListLabel211">
+    <w:name w:val="ListLabel 211"/>
+    <w:qFormat/>
+    <w:rPr>
+      <w:rFonts w:cs="OpenSymbol"/>
+    </w:rPr>
+  </w:style>
+  <w:style w:type="character" w:styleId="ListLabel212">
+    <w:name w:val="ListLabel 212"/>
+    <w:qFormat/>
+    <w:rPr>
+      <w:rFonts w:cs="OpenSymbol"/>
+    </w:rPr>
+  </w:style>
+  <w:style w:type="character" w:styleId="ListLabel213">
+    <w:name w:val="ListLabel 213"/>
+    <w:qFormat/>
+    <w:rPr>
+      <w:rFonts w:cs="OpenSymbol"/>
+    </w:rPr>
+  </w:style>
+  <w:style w:type="character" w:styleId="ListLabel214">
+    <w:name w:val="ListLabel 214"/>
+    <w:qFormat/>
+    <w:rPr>
+      <w:rFonts w:cs="OpenSymbol"/>
+    </w:rPr>
+  </w:style>
+  <w:style w:type="character" w:styleId="ListLabel215">
+    <w:name w:val="ListLabel 215"/>
+    <w:qFormat/>
+    <w:rPr>
+      <w:rFonts w:cs="OpenSymbol"/>
+    </w:rPr>
+  </w:style>
+  <w:style w:type="character" w:styleId="ListLabel216">
+    <w:name w:val="ListLabel 216"/>
+    <w:qFormat/>
+    <w:rPr>
+      <w:rFonts w:cs="OpenSymbol"/>
+    </w:rPr>
+  </w:style>
+  <w:style w:type="character" w:styleId="ListLabel217">
+    <w:name w:val="ListLabel 217"/>
+    <w:qFormat/>
+    <w:rPr>
+      <w:rFonts w:cs="OpenSymbol"/>
+    </w:rPr>
+  </w:style>
+  <w:style w:type="character" w:styleId="ListLabel218">
+    <w:name w:val="ListLabel 218"/>
+    <w:qFormat/>
+    <w:rPr>
+      <w:rFonts w:cs="OpenSymbol"/>
+    </w:rPr>
+  </w:style>
+  <w:style w:type="character" w:styleId="ListLabel219">
+    <w:name w:val="ListLabel 219"/>
+    <w:qFormat/>
+    <w:rPr>
+      <w:rFonts w:cs="OpenSymbol"/>
+    </w:rPr>
+  </w:style>
+  <w:style w:type="character" w:styleId="ListLabel220">
+    <w:name w:val="ListLabel 220"/>
+    <w:qFormat/>
+    <w:rPr>
+      <w:rFonts w:cs="OpenSymbol"/>
+    </w:rPr>
+  </w:style>
+  <w:style w:type="character" w:styleId="ListLabel221">
+    <w:name w:val="ListLabel 221"/>
+    <w:qFormat/>
+    <w:rPr>
+      <w:rFonts w:cs="OpenSymbol"/>
+    </w:rPr>
+  </w:style>
+  <w:style w:type="character" w:styleId="ListLabel222">
+    <w:name w:val="ListLabel 222"/>
+    <w:qFormat/>
+    <w:rPr>
+      <w:rFonts w:cs="OpenSymbol"/>
+    </w:rPr>
+  </w:style>
+  <w:style w:type="character" w:styleId="ListLabel223">
+    <w:name w:val="ListLabel 223"/>
+    <w:qFormat/>
+    <w:rPr>
+      <w:rFonts w:cs="OpenSymbol"/>
+    </w:rPr>
+  </w:style>
+  <w:style w:type="character" w:styleId="ListLabel224">
+    <w:name w:val="ListLabel 224"/>
+    <w:qFormat/>
+    <w:rPr>
+      <w:rFonts w:cs="OpenSymbol"/>
+    </w:rPr>
+  </w:style>
+  <w:style w:type="character" w:styleId="ListLabel225">
+    <w:name w:val="ListLabel 225"/>
+    <w:qFormat/>
+    <w:rPr>
+      <w:rFonts w:cs="OpenSymbol"/>
+    </w:rPr>
+  </w:style>
+  <w:style w:type="character" w:styleId="ListLabel226">
+    <w:name w:val="ListLabel 226"/>
+    <w:qFormat/>
+    <w:rPr>
+      <w:rFonts w:cs="OpenSymbol"/>
+    </w:rPr>
+  </w:style>
+  <w:style w:type="character" w:styleId="ListLabel227">
+    <w:name w:val="ListLabel 227"/>
+    <w:qFormat/>
+    <w:rPr>
+      <w:rFonts w:cs="OpenSymbol"/>
+    </w:rPr>
+  </w:style>
+  <w:style w:type="character" w:styleId="ListLabel228">
+    <w:name w:val="ListLabel 228"/>
+    <w:qFormat/>
+    <w:rPr>
+      <w:rFonts w:cs="OpenSymbol"/>
+    </w:rPr>
+  </w:style>
+  <w:style w:type="character" w:styleId="ListLabel229">
+    <w:name w:val="ListLabel 229"/>
+    <w:qFormat/>
+    <w:rPr>
+      <w:rFonts w:cs="OpenSymbol"/>
+    </w:rPr>
+  </w:style>
+  <w:style w:type="character" w:styleId="ListLabel230">
+    <w:name w:val="ListLabel 230"/>
+    <w:qFormat/>
+    <w:rPr>
+      <w:rFonts w:cs="OpenSymbol"/>
+    </w:rPr>
+  </w:style>
+  <w:style w:type="character" w:styleId="ListLabel231">
+    <w:name w:val="ListLabel 231"/>
+    <w:qFormat/>
+    <w:rPr>
+      <w:rFonts w:cs="OpenSymbol"/>
+    </w:rPr>
+  </w:style>
+  <w:style w:type="character" w:styleId="ListLabel232">
+    <w:name w:val="ListLabel 232"/>
+    <w:qFormat/>
+    <w:rPr>
+      <w:rFonts w:cs="OpenSymbol"/>
+    </w:rPr>
+  </w:style>
+  <w:style w:type="character" w:styleId="ListLabel233">
+    <w:name w:val="ListLabel 233"/>
+    <w:qFormat/>
+    <w:rPr>
+      <w:rFonts w:cs="OpenSymbol"/>
+    </w:rPr>
+  </w:style>
+  <w:style w:type="character" w:styleId="ListLabel234">
+    <w:name w:val="ListLabel 234"/>
+    <w:qFormat/>
+    <w:rPr>
+      <w:rFonts w:cs="OpenSymbol"/>
+    </w:rPr>
+  </w:style>
+  <w:style w:type="character" w:styleId="ListLabel235">
+    <w:name w:val="ListLabel 235"/>
+    <w:qFormat/>
+    <w:rPr>
+      <w:rFonts w:cs="OpenSymbol"/>
+    </w:rPr>
+  </w:style>
+  <w:style w:type="character" w:styleId="ListLabel236">
+    <w:name w:val="ListLabel 236"/>
+    <w:qFormat/>
+    <w:rPr>
+      <w:rFonts w:cs="OpenSymbol"/>
+    </w:rPr>
+  </w:style>
+  <w:style w:type="character" w:styleId="ListLabel237">
+    <w:name w:val="ListLabel 237"/>
+    <w:qFormat/>
+    <w:rPr>
+      <w:rFonts w:cs="OpenSymbol"/>
+    </w:rPr>
+  </w:style>
+  <w:style w:type="character" w:styleId="ListLabel238">
+    <w:name w:val="ListLabel 238"/>
+    <w:qFormat/>
+    <w:rPr>
+      <w:rFonts w:cs="OpenSymbol"/>
+    </w:rPr>
+  </w:style>
+  <w:style w:type="character" w:styleId="ListLabel239">
+    <w:name w:val="ListLabel 239"/>
+    <w:qFormat/>
+    <w:rPr>
+      <w:rFonts w:cs="OpenSymbol"/>
+    </w:rPr>
+  </w:style>
+  <w:style w:type="character" w:styleId="ListLabel240">
+    <w:name w:val="ListLabel 240"/>
+    <w:qFormat/>
+    <w:rPr>
+      <w:rFonts w:cs="OpenSymbol"/>
+    </w:rPr>
+  </w:style>
+  <w:style w:type="character" w:styleId="ListLabel241">
+    <w:name w:val="ListLabel 241"/>
+    <w:qFormat/>
+    <w:rPr>
+      <w:rFonts w:cs="OpenSymbol"/>
+    </w:rPr>
+  </w:style>
+  <w:style w:type="character" w:styleId="ListLabel242">
+    <w:name w:val="ListLabel 242"/>
+    <w:qFormat/>
+    <w:rPr>
+      <w:rFonts w:cs="OpenSymbol"/>
+    </w:rPr>
+  </w:style>
+  <w:style w:type="character" w:styleId="ListLabel243">
+    <w:name w:val="ListLabel 243"/>
+    <w:qFormat/>
+    <w:rPr>
+      <w:rFonts w:cs="OpenSymbol"/>
+    </w:rPr>
+  </w:style>
+  <w:style w:type="character" w:styleId="ListLabel244">
+    <w:name w:val="ListLabel 244"/>
+    <w:qFormat/>
+    <w:rPr>
+      <w:rFonts w:cs="OpenSymbol"/>
+    </w:rPr>
+  </w:style>
+  <w:style w:type="character" w:styleId="ListLabel245">
+    <w:name w:val="ListLabel 245"/>
+    <w:qFormat/>
+    <w:rPr>
+      <w:rFonts w:cs="OpenSymbol"/>
+    </w:rPr>
+  </w:style>
+  <w:style w:type="character" w:styleId="ListLabel246">
+    <w:name w:val="ListLabel 246"/>
+    <w:qFormat/>
+    <w:rPr>
+      <w:rFonts w:cs="OpenSymbol"/>
+    </w:rPr>
+  </w:style>
+  <w:style w:type="character" w:styleId="ListLabel247">
+    <w:name w:val="ListLabel 247"/>
+    <w:qFormat/>
+    <w:rPr>
+      <w:rFonts w:cs="OpenSymbol"/>
+    </w:rPr>
+  </w:style>
+  <w:style w:type="character" w:styleId="ListLabel248">
+    <w:name w:val="ListLabel 248"/>
+    <w:qFormat/>
+    <w:rPr>
+      <w:rFonts w:cs="OpenSymbol"/>
+    </w:rPr>
+  </w:style>
+  <w:style w:type="character" w:styleId="ListLabel249">
+    <w:name w:val="ListLabel 249"/>
+    <w:qFormat/>
+    <w:rPr>
+      <w:rFonts w:cs="OpenSymbol"/>
+    </w:rPr>
+  </w:style>
+  <w:style w:type="character" w:styleId="ListLabel250">
+    <w:name w:val="ListLabel 250"/>
+    <w:qFormat/>
+    <w:rPr>
+      <w:rFonts w:cs="OpenSymbol"/>
+    </w:rPr>
+  </w:style>
+  <w:style w:type="character" w:styleId="ListLabel251">
+    <w:name w:val="ListLabel 251"/>
+    <w:qFormat/>
+    <w:rPr>
+      <w:rFonts w:cs="OpenSymbol"/>
+    </w:rPr>
+  </w:style>
+  <w:style w:type="character" w:styleId="ListLabel252">
+    <w:name w:val="ListLabel 252"/>
+    <w:qFormat/>
+    <w:rPr>
+      <w:rFonts w:cs="OpenSymbol"/>
+    </w:rPr>
+  </w:style>
+  <w:style w:type="character" w:styleId="ListLabel253">
+    <w:name w:val="ListLabel 253"/>
+    <w:qFormat/>
+    <w:rPr>
+      <w:rFonts w:cs="OpenSymbol"/>
+    </w:rPr>
+  </w:style>
+  <w:style w:type="character" w:styleId="ListLabel254">
+    <w:name w:val="ListLabel 254"/>
+    <w:qFormat/>
+    <w:rPr>
+      <w:rFonts w:cs="OpenSymbol"/>
+    </w:rPr>
+  </w:style>
+  <w:style w:type="character" w:styleId="ListLabel255">
+    <w:name w:val="ListLabel 255"/>
+    <w:qFormat/>
+    <w:rPr>
+      <w:rFonts w:cs="OpenSymbol"/>
+    </w:rPr>
+  </w:style>
+  <w:style w:type="character" w:styleId="ListLabel256">
+    <w:name w:val="ListLabel 256"/>
+    <w:qFormat/>
+    <w:rPr>
+      <w:rFonts w:cs="OpenSymbol"/>
+    </w:rPr>
+  </w:style>
+  <w:style w:type="character" w:styleId="ListLabel257">
+    <w:name w:val="ListLabel 257"/>
+    <w:qFormat/>
+    <w:rPr>
+      <w:rFonts w:cs="OpenSymbol"/>
+    </w:rPr>
+  </w:style>
+  <w:style w:type="character" w:styleId="ListLabel258">
+    <w:name w:val="ListLabel 258"/>
+    <w:qFormat/>
+    <w:rPr>
+      <w:rFonts w:cs="OpenSymbol"/>
+    </w:rPr>
+  </w:style>
+  <w:style w:type="character" w:styleId="ListLabel259">
+    <w:name w:val="ListLabel 259"/>
+    <w:qFormat/>
+    <w:rPr>
+      <w:rFonts w:cs="OpenSymbol"/>
+    </w:rPr>
+  </w:style>
+  <w:style w:type="character" w:styleId="ListLabel260">
+    <w:name w:val="ListLabel 260"/>
+    <w:qFormat/>
+    <w:rPr>
+      <w:rFonts w:cs="OpenSymbol"/>
+    </w:rPr>
+  </w:style>
+  <w:style w:type="character" w:styleId="ListLabel261">
+    <w:name w:val="ListLabel 261"/>
+    <w:qFormat/>
+    <w:rPr>
+      <w:rFonts w:cs="OpenSymbol"/>
+    </w:rPr>
+  </w:style>
+  <w:style w:type="character" w:styleId="ListLabel262">
+    <w:name w:val="ListLabel 262"/>
+    <w:qFormat/>
+    <w:rPr>
+      <w:rFonts w:cs="OpenSymbol"/>
+    </w:rPr>
+  </w:style>
+  <w:style w:type="character" w:styleId="ListLabel263">
+    <w:name w:val="ListLabel 263"/>
+    <w:qFormat/>
+    <w:rPr>
+      <w:rFonts w:cs="OpenSymbol"/>
+    </w:rPr>
+  </w:style>
+  <w:style w:type="character" w:styleId="ListLabel264">
+    <w:name w:val="ListLabel 264"/>
+    <w:qFormat/>
+    <w:rPr>
+      <w:rFonts w:cs="OpenSymbol"/>
+    </w:rPr>
+  </w:style>
+  <w:style w:type="character" w:styleId="ListLabel265">
+    <w:name w:val="ListLabel 265"/>
+    <w:qFormat/>
+    <w:rPr>
+      <w:rFonts w:cs="OpenSymbol"/>
+    </w:rPr>
+  </w:style>
+  <w:style w:type="character" w:styleId="ListLabel266">
+    <w:name w:val="ListLabel 266"/>
+    <w:qFormat/>
+    <w:rPr>
+      <w:rFonts w:cs="OpenSymbol"/>
+    </w:rPr>
+  </w:style>
+  <w:style w:type="character" w:styleId="ListLabel267">
+    <w:name w:val="ListLabel 267"/>
+    <w:qFormat/>
+    <w:rPr>
+      <w:rFonts w:cs="OpenSymbol"/>
+    </w:rPr>
+  </w:style>
+  <w:style w:type="character" w:styleId="ListLabel268">
+    <w:name w:val="ListLabel 268"/>
+    <w:qFormat/>
+    <w:rPr>
+      <w:rFonts w:cs="OpenSymbol"/>
+    </w:rPr>
+  </w:style>
+  <w:style w:type="character" w:styleId="ListLabel269">
+    <w:name w:val="ListLabel 269"/>
+    <w:qFormat/>
+    <w:rPr>
+      <w:rFonts w:cs="OpenSymbol"/>
+    </w:rPr>
+  </w:style>
+  <w:style w:type="character" w:styleId="ListLabel270">
+    <w:name w:val="ListLabel 270"/>
+    <w:qFormat/>
+    <w:rPr>
+      <w:rFonts w:cs="OpenSymbol"/>
+    </w:rPr>
+  </w:style>
+  <w:style w:type="character" w:styleId="ListLabel271">
+    <w:name w:val="ListLabel 271"/>
+    <w:qFormat/>
+    <w:rPr>
+      <w:rFonts w:cs="OpenSymbol"/>
+    </w:rPr>
+  </w:style>
   <w:style w:type="paragraph" w:styleId="Heading" w:customStyle="1">
     <w:name w:val="Heading"/>
     <w:basedOn w:val="Normal"/>
@@ -10382,7 +11057,7 @@
       <w:jc w:val="center"/>
     </w:pPr>
     <w:rPr>
-      <w:rFonts w:eastAsia="MS Mincho" w:ascii="Times New Roman" w:hAnsi="Times New Roman" w:cs="Times New Roman"/>
+      <w:rFonts w:ascii="Times New Roman" w:hAnsi="Times New Roman" w:eastAsia="MS Mincho" w:cs="Times New Roman"/>
       <w:color w:val="auto"/>
       <w:kern w:val="0"/>
       <w:sz w:val="28"/>
@@ -10400,7 +11075,7 @@
       <w:jc w:val="center"/>
     </w:pPr>
     <w:rPr>
-      <w:rFonts w:eastAsia="MS Mincho" w:ascii="Times New Roman" w:hAnsi="Times New Roman" w:cs="Times New Roman"/>
+      <w:rFonts w:ascii="Times New Roman" w:hAnsi="Times New Roman" w:eastAsia="MS Mincho" w:cs="Times New Roman"/>
       <w:color w:val="auto"/>
       <w:kern w:val="0"/>
       <w:sz w:val="48"/>
@@ -10418,7 +11093,7 @@
       <w:jc w:val="both"/>
     </w:pPr>
     <w:rPr>
-      <w:rFonts w:eastAsia="MS Mincho" w:ascii="Times New Roman" w:hAnsi="Times New Roman" w:cs="Times New Roman"/>
+      <w:rFonts w:ascii="Times New Roman" w:hAnsi="Times New Roman" w:eastAsia="MS Mincho" w:cs="Times New Roman"/>
       <w:color w:val="auto"/>
       <w:kern w:val="0"/>
       <w:sz w:val="16"/>

</xml_diff>